<commit_message>
Edited some mistakes in the manual
</commit_message>
<xml_diff>
--- a/manuals/manual.docx
+++ b/manuals/manual.docx
@@ -1060,7 +1060,13 @@
         <w:rPr>
           <w:rStyle w:val="NormalTok"/>
         </w:rPr>
-        <w:t xml:space="preserve">callable </w:t>
+        <w:t xml:space="preserve">callable factorial</w:t>
+      </w:r>
+      <w:r>
+        <w:rPr>
+          <w:rStyle w:val="OperatorTok"/>
+        </w:rPr>
+        <w:t xml:space="preserve">(</w:t>
       </w:r>
       <w:r>
         <w:rPr>
@@ -1072,6 +1078,222 @@
         <w:rPr>
           <w:rStyle w:val="NormalTok"/>
         </w:rPr>
+        <w:t xml:space="preserve"> n</w:t>
+      </w:r>
+      <w:r>
+        <w:rPr>
+          <w:rStyle w:val="OperatorTok"/>
+        </w:rPr>
+        <w:t xml:space="preserve">)</w:t>
+      </w:r>
+      <w:r>
+        <w:rPr>
+          <w:rStyle w:val="NormalTok"/>
+        </w:rPr>
+        <w:t xml:space="preserve"> </w:t>
+      </w:r>
+      <w:r>
+        <w:rPr>
+          <w:rStyle w:val="OperatorTok"/>
+        </w:rPr>
+        <w:t xml:space="preserve">-&gt;</w:t>
+      </w:r>
+      <w:r>
+        <w:rPr>
+          <w:rStyle w:val="NormalTok"/>
+        </w:rPr>
+        <w:t xml:space="preserve"> </w:t>
+      </w:r>
+      <w:r>
+        <w:rPr>
+          <w:rStyle w:val="DataTypeTok"/>
+        </w:rPr>
+        <w:t xml:space="preserve">int</w:t>
+      </w:r>
+      <w:r>
+        <w:rPr>
+          <w:rStyle w:val="NormalTok"/>
+        </w:rPr>
+        <w:t xml:space="preserve"> </w:t>
+      </w:r>
+      <w:r>
+        <w:rPr>
+          <w:rStyle w:val="OperatorTok"/>
+        </w:rPr>
+        <w:t xml:space="preserve">{</w:t>
+      </w:r>
+      <w:r>
+        <w:br/>
+      </w:r>
+      <w:r>
+        <w:rPr>
+          <w:rStyle w:val="NormalTok"/>
+        </w:rPr>
+        <w:t xml:space="preserve">    </w:t>
+      </w:r>
+      <w:r>
+        <w:rPr>
+          <w:rStyle w:val="ControlFlowTok"/>
+        </w:rPr>
+        <w:t xml:space="preserve">if</w:t>
+      </w:r>
+      <w:r>
+        <w:rPr>
+          <w:rStyle w:val="NormalTok"/>
+        </w:rPr>
+        <w:t xml:space="preserve"> </w:t>
+      </w:r>
+      <w:r>
+        <w:rPr>
+          <w:rStyle w:val="OperatorTok"/>
+        </w:rPr>
+        <w:t xml:space="preserve">(</w:t>
+      </w:r>
+      <w:r>
+        <w:rPr>
+          <w:rStyle w:val="NormalTok"/>
+        </w:rPr>
+        <w:t xml:space="preserve">n </w:t>
+      </w:r>
+      <w:r>
+        <w:rPr>
+          <w:rStyle w:val="OperatorTok"/>
+        </w:rPr>
+        <w:t xml:space="preserve">&lt;=</w:t>
+      </w:r>
+      <w:r>
+        <w:rPr>
+          <w:rStyle w:val="NormalTok"/>
+        </w:rPr>
+        <w:t xml:space="preserve"> </w:t>
+      </w:r>
+      <w:r>
+        <w:rPr>
+          <w:rStyle w:val="DecValTok"/>
+        </w:rPr>
+        <w:t xml:space="preserve">1</w:t>
+      </w:r>
+      <w:r>
+        <w:rPr>
+          <w:rStyle w:val="OperatorTok"/>
+        </w:rPr>
+        <w:t xml:space="preserve">)</w:t>
+      </w:r>
+      <w:r>
+        <w:rPr>
+          <w:rStyle w:val="NormalTok"/>
+        </w:rPr>
+        <w:t xml:space="preserve"> </w:t>
+      </w:r>
+      <w:r>
+        <w:rPr>
+          <w:rStyle w:val="OperatorTok"/>
+        </w:rPr>
+        <w:t xml:space="preserve">{</w:t>
+      </w:r>
+      <w:r>
+        <w:br/>
+      </w:r>
+      <w:r>
+        <w:rPr>
+          <w:rStyle w:val="NormalTok"/>
+        </w:rPr>
+        <w:t xml:space="preserve">        </w:t>
+      </w:r>
+      <w:r>
+        <w:rPr>
+          <w:rStyle w:val="ControlFlowTok"/>
+        </w:rPr>
+        <w:t xml:space="preserve">return</w:t>
+      </w:r>
+      <w:r>
+        <w:rPr>
+          <w:rStyle w:val="NormalTok"/>
+        </w:rPr>
+        <w:t xml:space="preserve"> </w:t>
+      </w:r>
+      <w:r>
+        <w:rPr>
+          <w:rStyle w:val="DecValTok"/>
+        </w:rPr>
+        <w:t xml:space="preserve">1</w:t>
+      </w:r>
+      <w:r>
+        <w:rPr>
+          <w:rStyle w:val="OperatorTok"/>
+        </w:rPr>
+        <w:t xml:space="preserve">;</w:t>
+      </w:r>
+      <w:r>
+        <w:br/>
+      </w:r>
+      <w:r>
+        <w:rPr>
+          <w:rStyle w:val="NormalTok"/>
+        </w:rPr>
+        <w:t xml:space="preserve">    </w:t>
+      </w:r>
+      <w:r>
+        <w:rPr>
+          <w:rStyle w:val="OperatorTok"/>
+        </w:rPr>
+        <w:t xml:space="preserve">}</w:t>
+      </w:r>
+      <w:r>
+        <w:rPr>
+          <w:rStyle w:val="NormalTok"/>
+        </w:rPr>
+        <w:t xml:space="preserve"> </w:t>
+      </w:r>
+      <w:r>
+        <w:rPr>
+          <w:rStyle w:val="ControlFlowTok"/>
+        </w:rPr>
+        <w:t xml:space="preserve">else</w:t>
+      </w:r>
+      <w:r>
+        <w:rPr>
+          <w:rStyle w:val="NormalTok"/>
+        </w:rPr>
+        <w:t xml:space="preserve"> </w:t>
+      </w:r>
+      <w:r>
+        <w:rPr>
+          <w:rStyle w:val="OperatorTok"/>
+        </w:rPr>
+        <w:t xml:space="preserve">{</w:t>
+      </w:r>
+      <w:r>
+        <w:br/>
+      </w:r>
+      <w:r>
+        <w:rPr>
+          <w:rStyle w:val="NormalTok"/>
+        </w:rPr>
+        <w:t xml:space="preserve">        </w:t>
+      </w:r>
+      <w:r>
+        <w:rPr>
+          <w:rStyle w:val="ControlFlowTok"/>
+        </w:rPr>
+        <w:t xml:space="preserve">return</w:t>
+      </w:r>
+      <w:r>
+        <w:rPr>
+          <w:rStyle w:val="NormalTok"/>
+        </w:rPr>
+        <w:t xml:space="preserve"> n </w:t>
+      </w:r>
+      <w:r>
+        <w:rPr>
+          <w:rStyle w:val="OperatorTok"/>
+        </w:rPr>
+        <w:t xml:space="preserve">*</w:t>
+      </w:r>
+      <w:r>
+        <w:rPr>
+          <w:rStyle w:val="NormalTok"/>
+        </w:rPr>
         <w:t xml:space="preserve"> factorial</w:t>
       </w:r>
       <w:r>
@@ -1082,297 +1304,99 @@
       </w:r>
       <w:r>
         <w:rPr>
+          <w:rStyle w:val="NormalTok"/>
+        </w:rPr>
+        <w:t xml:space="preserve">n </w:t>
+      </w:r>
+      <w:r>
+        <w:rPr>
+          <w:rStyle w:val="OperatorTok"/>
+        </w:rPr>
+        <w:t xml:space="preserve">-</w:t>
+      </w:r>
+      <w:r>
+        <w:rPr>
+          <w:rStyle w:val="NormalTok"/>
+        </w:rPr>
+        <w:t xml:space="preserve"> </w:t>
+      </w:r>
+      <w:r>
+        <w:rPr>
+          <w:rStyle w:val="DecValTok"/>
+        </w:rPr>
+        <w:t xml:space="preserve">1</w:t>
+      </w:r>
+      <w:r>
+        <w:rPr>
+          <w:rStyle w:val="OperatorTok"/>
+        </w:rPr>
+        <w:t xml:space="preserve">);</w:t>
+      </w:r>
+      <w:r>
+        <w:br/>
+      </w:r>
+      <w:r>
+        <w:rPr>
+          <w:rStyle w:val="NormalTok"/>
+        </w:rPr>
+        <w:t xml:space="preserve">    </w:t>
+      </w:r>
+      <w:r>
+        <w:rPr>
+          <w:rStyle w:val="OperatorTok"/>
+        </w:rPr>
+        <w:t xml:space="preserve">};</w:t>
+      </w:r>
+      <w:r>
+        <w:br/>
+      </w:r>
+      <w:r>
+        <w:rPr>
+          <w:rStyle w:val="OperatorTok"/>
+        </w:rPr>
+        <w:t xml:space="preserve">};</w:t>
+      </w:r>
+      <w:r>
+        <w:br/>
+      </w:r>
+      <w:r>
+        <w:br/>
+      </w:r>
+      <w:r>
+        <w:rPr>
+          <w:rStyle w:val="NormalTok"/>
+        </w:rPr>
+        <w:t xml:space="preserve">callable main</w:t>
+      </w:r>
+      <w:r>
+        <w:rPr>
+          <w:rStyle w:val="OperatorTok"/>
+        </w:rPr>
+        <w:t xml:space="preserve">()</w:t>
+      </w:r>
+      <w:r>
+        <w:rPr>
+          <w:rStyle w:val="NormalTok"/>
+        </w:rPr>
+        <w:t xml:space="preserve"> </w:t>
+      </w:r>
+      <w:r>
+        <w:rPr>
+          <w:rStyle w:val="OperatorTok"/>
+        </w:rPr>
+        <w:t xml:space="preserve">-&gt;</w:t>
+      </w:r>
+      <w:r>
+        <w:rPr>
+          <w:rStyle w:val="NormalTok"/>
+        </w:rPr>
+        <w:t xml:space="preserve"> </w:t>
+      </w:r>
+      <w:r>
+        <w:rPr>
           <w:rStyle w:val="DataTypeTok"/>
         </w:rPr>
-        <w:t xml:space="preserve">int</w:t>
-      </w:r>
-      <w:r>
-        <w:rPr>
-          <w:rStyle w:val="NormalTok"/>
-        </w:rPr>
-        <w:t xml:space="preserve"> n</w:t>
-      </w:r>
-      <w:r>
-        <w:rPr>
-          <w:rStyle w:val="OperatorTok"/>
-        </w:rPr>
-        <w:t xml:space="preserve">)</w:t>
-      </w:r>
-      <w:r>
-        <w:rPr>
-          <w:rStyle w:val="NormalTok"/>
-        </w:rPr>
-        <w:t xml:space="preserve"> </w:t>
-      </w:r>
-      <w:r>
-        <w:rPr>
-          <w:rStyle w:val="OperatorTok"/>
-        </w:rPr>
-        <w:t xml:space="preserve">{</w:t>
-      </w:r>
-      <w:r>
-        <w:br/>
-      </w:r>
-      <w:r>
-        <w:rPr>
-          <w:rStyle w:val="NormalTok"/>
-        </w:rPr>
-        <w:t xml:space="preserve">    </w:t>
-      </w:r>
-      <w:r>
-        <w:rPr>
-          <w:rStyle w:val="ControlFlowTok"/>
-        </w:rPr>
-        <w:t xml:space="preserve">if</w:t>
-      </w:r>
-      <w:r>
-        <w:rPr>
-          <w:rStyle w:val="NormalTok"/>
-        </w:rPr>
-        <w:t xml:space="preserve"> </w:t>
-      </w:r>
-      <w:r>
-        <w:rPr>
-          <w:rStyle w:val="OperatorTok"/>
-        </w:rPr>
-        <w:t xml:space="preserve">(</w:t>
-      </w:r>
-      <w:r>
-        <w:rPr>
-          <w:rStyle w:val="NormalTok"/>
-        </w:rPr>
-        <w:t xml:space="preserve">n </w:t>
-      </w:r>
-      <w:r>
-        <w:rPr>
-          <w:rStyle w:val="OperatorTok"/>
-        </w:rPr>
-        <w:t xml:space="preserve">&lt;=</w:t>
-      </w:r>
-      <w:r>
-        <w:rPr>
-          <w:rStyle w:val="NormalTok"/>
-        </w:rPr>
-        <w:t xml:space="preserve"> </w:t>
-      </w:r>
-      <w:r>
-        <w:rPr>
-          <w:rStyle w:val="DecValTok"/>
-        </w:rPr>
-        <w:t xml:space="preserve">1</w:t>
-      </w:r>
-      <w:r>
-        <w:rPr>
-          <w:rStyle w:val="OperatorTok"/>
-        </w:rPr>
-        <w:t xml:space="preserve">)</w:t>
-      </w:r>
-      <w:r>
-        <w:rPr>
-          <w:rStyle w:val="NormalTok"/>
-        </w:rPr>
-        <w:t xml:space="preserve"> </w:t>
-      </w:r>
-      <w:r>
-        <w:rPr>
-          <w:rStyle w:val="OperatorTok"/>
-        </w:rPr>
-        <w:t xml:space="preserve">{</w:t>
-      </w:r>
-      <w:r>
-        <w:br/>
-      </w:r>
-      <w:r>
-        <w:rPr>
-          <w:rStyle w:val="NormalTok"/>
-        </w:rPr>
-        <w:t xml:space="preserve">        </w:t>
-      </w:r>
-      <w:r>
-        <w:rPr>
-          <w:rStyle w:val="ControlFlowTok"/>
-        </w:rPr>
-        <w:t xml:space="preserve">return</w:t>
-      </w:r>
-      <w:r>
-        <w:rPr>
-          <w:rStyle w:val="NormalTok"/>
-        </w:rPr>
-        <w:t xml:space="preserve"> </w:t>
-      </w:r>
-      <w:r>
-        <w:rPr>
-          <w:rStyle w:val="DecValTok"/>
-        </w:rPr>
-        <w:t xml:space="preserve">1</w:t>
-      </w:r>
-      <w:r>
-        <w:rPr>
-          <w:rStyle w:val="OperatorTok"/>
-        </w:rPr>
-        <w:t xml:space="preserve">;</w:t>
-      </w:r>
-      <w:r>
-        <w:br/>
-      </w:r>
-      <w:r>
-        <w:rPr>
-          <w:rStyle w:val="NormalTok"/>
-        </w:rPr>
-        <w:t xml:space="preserve">    </w:t>
-      </w:r>
-      <w:r>
-        <w:rPr>
-          <w:rStyle w:val="OperatorTok"/>
-        </w:rPr>
-        <w:t xml:space="preserve">}</w:t>
-      </w:r>
-      <w:r>
-        <w:rPr>
-          <w:rStyle w:val="NormalTok"/>
-        </w:rPr>
-        <w:t xml:space="preserve"> </w:t>
-      </w:r>
-      <w:r>
-        <w:rPr>
-          <w:rStyle w:val="ControlFlowTok"/>
-        </w:rPr>
-        <w:t xml:space="preserve">else</w:t>
-      </w:r>
-      <w:r>
-        <w:rPr>
-          <w:rStyle w:val="NormalTok"/>
-        </w:rPr>
-        <w:t xml:space="preserve"> </w:t>
-      </w:r>
-      <w:r>
-        <w:rPr>
-          <w:rStyle w:val="OperatorTok"/>
-        </w:rPr>
-        <w:t xml:space="preserve">{</w:t>
-      </w:r>
-      <w:r>
-        <w:br/>
-      </w:r>
-      <w:r>
-        <w:rPr>
-          <w:rStyle w:val="NormalTok"/>
-        </w:rPr>
-        <w:t xml:space="preserve">        </w:t>
-      </w:r>
-      <w:r>
-        <w:rPr>
-          <w:rStyle w:val="ControlFlowTok"/>
-        </w:rPr>
-        <w:t xml:space="preserve">return</w:t>
-      </w:r>
-      <w:r>
-        <w:rPr>
-          <w:rStyle w:val="NormalTok"/>
-        </w:rPr>
-        <w:t xml:space="preserve"> n </w:t>
-      </w:r>
-      <w:r>
-        <w:rPr>
-          <w:rStyle w:val="OperatorTok"/>
-        </w:rPr>
-        <w:t xml:space="preserve">*</w:t>
-      </w:r>
-      <w:r>
-        <w:rPr>
-          <w:rStyle w:val="NormalTok"/>
-        </w:rPr>
-        <w:t xml:space="preserve"> factorial</w:t>
-      </w:r>
-      <w:r>
-        <w:rPr>
-          <w:rStyle w:val="OperatorTok"/>
-        </w:rPr>
-        <w:t xml:space="preserve">(</w:t>
-      </w:r>
-      <w:r>
-        <w:rPr>
-          <w:rStyle w:val="NormalTok"/>
-        </w:rPr>
-        <w:t xml:space="preserve">n </w:t>
-      </w:r>
-      <w:r>
-        <w:rPr>
-          <w:rStyle w:val="OperatorTok"/>
-        </w:rPr>
-        <w:t xml:space="preserve">-</w:t>
-      </w:r>
-      <w:r>
-        <w:rPr>
-          <w:rStyle w:val="NormalTok"/>
-        </w:rPr>
-        <w:t xml:space="preserve"> </w:t>
-      </w:r>
-      <w:r>
-        <w:rPr>
-          <w:rStyle w:val="DecValTok"/>
-        </w:rPr>
-        <w:t xml:space="preserve">1</w:t>
-      </w:r>
-      <w:r>
-        <w:rPr>
-          <w:rStyle w:val="OperatorTok"/>
-        </w:rPr>
-        <w:t xml:space="preserve">);</w:t>
-      </w:r>
-      <w:r>
-        <w:br/>
-      </w:r>
-      <w:r>
-        <w:rPr>
-          <w:rStyle w:val="NormalTok"/>
-        </w:rPr>
-        <w:t xml:space="preserve">    </w:t>
-      </w:r>
-      <w:r>
-        <w:rPr>
-          <w:rStyle w:val="OperatorTok"/>
-        </w:rPr>
-        <w:t xml:space="preserve">};</w:t>
-      </w:r>
-      <w:r>
-        <w:br/>
-      </w:r>
-      <w:r>
-        <w:rPr>
-          <w:rStyle w:val="OperatorTok"/>
-        </w:rPr>
-        <w:t xml:space="preserve">};</w:t>
-      </w:r>
-      <w:r>
-        <w:br/>
-      </w:r>
-      <w:r>
-        <w:br/>
-      </w:r>
-      <w:r>
-        <w:rPr>
-          <w:rStyle w:val="NormalTok"/>
-        </w:rPr>
-        <w:t xml:space="preserve">callable </w:t>
-      </w:r>
-      <w:r>
-        <w:rPr>
-          <w:rStyle w:val="DataTypeTok"/>
-        </w:rPr>
         <w:t xml:space="preserve">void</w:t>
-      </w:r>
-      <w:r>
-        <w:rPr>
-          <w:rStyle w:val="NormalTok"/>
-        </w:rPr>
-        <w:t xml:space="preserve"> main</w:t>
-      </w:r>
-      <w:r>
-        <w:rPr>
-          <w:rStyle w:val="OperatorTok"/>
-        </w:rPr>
-        <w:t xml:space="preserve">()</w:t>
       </w:r>
       <w:r>
         <w:rPr>
@@ -4498,9 +4522,9 @@
       </w:r>
       <w:r>
         <w:rPr>
-          <w:rStyle w:val="OperatorTok"/>
-        </w:rPr>
-        <w:t xml:space="preserve">&amp;&amp;</w:t>
+          <w:rStyle w:val="KeywordTok"/>
+        </w:rPr>
+        <w:t xml:space="preserve">and</w:t>
       </w:r>
       <w:r>
         <w:rPr>
@@ -4685,9 +4709,15 @@
       </w:pPr>
       <w:r>
         <w:rPr>
-          <w:rStyle w:val="NormalTok"/>
-        </w:rPr>
-        <w:t xml:space="preserve">x </w:t>
+          <w:rStyle w:val="KeywordTok"/>
+        </w:rPr>
+        <w:t xml:space="preserve">auto</w:t>
+      </w:r>
+      <w:r>
+        <w:rPr>
+          <w:rStyle w:val="NormalTok"/>
+        </w:rPr>
+        <w:t xml:space="preserve"> x </w:t>
       </w:r>
       <w:r>
         <w:rPr>
@@ -4718,9 +4748,15 @@
       </w:r>
       <w:r>
         <w:rPr>
-          <w:rStyle w:val="NormalTok"/>
-        </w:rPr>
-        <w:t xml:space="preserve">x </w:t>
+          <w:rStyle w:val="KeywordTok"/>
+        </w:rPr>
+        <w:t xml:space="preserve">auto</w:t>
+      </w:r>
+      <w:r>
+        <w:rPr>
+          <w:rStyle w:val="NormalTok"/>
+        </w:rPr>
+        <w:t xml:space="preserve"> x </w:t>
       </w:r>
       <w:r>
         <w:rPr>

</xml_diff>

<commit_message>
Edited the manual and added the interpreter
</commit_message>
<xml_diff>
--- a/manuals/manual.docx
+++ b/manuals/manual.docx
@@ -3145,6 +3145,23 @@
       </w:r>
       <w:r>
         <w:t xml:space="preserve">)</w:t>
+      </w:r>
+    </w:p>
+    <w:p>
+      <w:pPr>
+        <w:numPr>
+          <w:ilvl w:val="0"/>
+          <w:numId w:val="1011"/>
+        </w:numPr>
+      </w:pPr>
+      <w:r>
+        <w:rPr>
+          <w:rStyle w:val="VerbatimChar"/>
+        </w:rPr>
+        <w:t xml:space="preserve">callable</w:t>
+      </w:r>
+      <w:r>
+        <w:t xml:space="preserve">: una funzione</w:t>
       </w:r>
     </w:p>
     <w:p>

</xml_diff>

<commit_message>
Edited the manual and added the ability to call functions
</commit_message>
<xml_diff>
--- a/manuals/manual.docx
+++ b/manuals/manual.docx
@@ -1819,6 +1819,33 @@
       </w:r>
       <w:r>
         <w:t xml:space="preserve">rappresenta il punto di ingresso di ogni programma Chiron.</w:t>
+      </w:r>
+      <w:r>
+        <w:t xml:space="preserve"> </w:t>
+      </w:r>
+      <w:r>
+        <w:t xml:space="preserve">Esso è però opzionale: nel caso di assenza dell’entry point 'main()' l’interprete inizierà ad eseguire il codice</w:t>
+      </w:r>
+      <w:r>
+        <w:t xml:space="preserve"> </w:t>
+      </w:r>
+      <w:r>
+        <w:rPr>
+          <w:iCs/>
+          <w:i/>
+        </w:rPr>
+        <w:t xml:space="preserve">'globale'</w:t>
+      </w:r>
+      <w:r>
+        <w:t xml:space="preserve">, come in python.</w:t>
+      </w:r>
+    </w:p>
+    <w:p>
+      <w:pPr>
+        <w:pStyle w:val="BodyText"/>
+      </w:pPr>
+      <w:r>
+        <w:t xml:space="preserve">In caso la funzione 'main()' sia però presente, tutto quanto il codice 'globale' sarà ignorato.</w:t>
       </w:r>
     </w:p>
     <w:bookmarkEnd w:id="23"/>

</xml_diff>

<commit_message>
Updated stdlib section of the manual
</commit_message>
<xml_diff>
--- a/manuals/manual.docx
+++ b/manuals/manual.docx
@@ -10680,7 +10680,7 @@
     </w:p>
     <w:bookmarkEnd w:id="63"/>
     <w:bookmarkEnd w:id="64"/>
-    <w:bookmarkStart w:id="68" w:name="X14fcb59b6ca860840c73bab7ae8f4c0cfa1c3c6"/>
+    <w:bookmarkStart w:id="69" w:name="X14fcb59b6ca860840c73bab7ae8f4c0cfa1c3c6"/>
     <w:p>
       <w:pPr>
         <w:pStyle w:val="Heading1"/>
@@ -11035,6 +11035,33 @@
     </w:p>
     <w:p>
       <w:pPr>
+        <w:pStyle w:val="BodyText"/>
+      </w:pPr>
+      <w:r>
+        <w:t xml:space="preserve">Chrion inoltre supporta l’importazione di qualsiasi libreria python, anche se installata sotto</w:t>
+      </w:r>
+      <w:r>
+        <w:t xml:space="preserve"> </w:t>
+      </w:r>
+      <w:r>
+        <w:rPr>
+          <w:iCs/>
+          <w:i/>
+        </w:rPr>
+        <w:t xml:space="preserve">virtual enviroment</w:t>
+      </w:r>
+      <w:r>
+        <w:t xml:space="preserve">.</w:t>
+      </w:r>
+      <w:r>
+        <w:t xml:space="preserve"> </w:t>
+      </w:r>
+      <w:r>
+        <w:t xml:space="preserve">Basta installare una qualsiasi libreria tramite il classico 'pip install' e importarla direttamente dentro chiron</w:t>
+      </w:r>
+    </w:p>
+    <w:p>
+      <w:pPr>
         <w:pStyle w:val="SourceCode"/>
       </w:pPr>
       <w:r>
@@ -11178,6 +11205,133 @@
         <w:pStyle w:val="FirstParagraph"/>
       </w:pPr>
       <w:r>
+        <w:rPr>
+          <w:bCs/>
+          <w:b/>
+        </w:rPr>
+        <w:t xml:space="preserve">Installazione standard libreria python</w:t>
+      </w:r>
+    </w:p>
+    <w:p>
+      <w:pPr>
+        <w:pStyle w:val="SourceCode"/>
+      </w:pPr>
+      <w:r>
+        <w:rPr>
+          <w:rStyle w:val="ExtensionTok"/>
+        </w:rPr>
+        <w:t xml:space="preserve">pip</w:t>
+      </w:r>
+      <w:r>
+        <w:rPr>
+          <w:rStyle w:val="NormalTok"/>
+        </w:rPr>
+        <w:t xml:space="preserve"> install requests</w:t>
+      </w:r>
+    </w:p>
+    <w:p>
+      <w:pPr>
+        <w:pStyle w:val="FirstParagraph"/>
+      </w:pPr>
+      <w:r>
+        <w:rPr>
+          <w:bCs/>
+          <w:b/>
+        </w:rPr>
+        <w:t xml:space="preserve">Importazione libreria python</w:t>
+      </w:r>
+    </w:p>
+    <w:p>
+      <w:pPr>
+        <w:pStyle w:val="SourceCode"/>
+      </w:pPr>
+      <w:r>
+        <w:rPr>
+          <w:rStyle w:val="ImportTok"/>
+        </w:rPr>
+        <w:t xml:space="preserve">import</w:t>
+      </w:r>
+      <w:r>
+        <w:rPr>
+          <w:rStyle w:val="NormalTok"/>
+        </w:rPr>
+        <w:t xml:space="preserve"> requests</w:t>
+      </w:r>
+      <w:r>
+        <w:rPr>
+          <w:rStyle w:val="OperatorTok"/>
+        </w:rPr>
+        <w:t xml:space="preserve">;</w:t>
+      </w:r>
+      <w:r>
+        <w:br/>
+      </w:r>
+      <w:r>
+        <w:br/>
+      </w:r>
+      <w:r>
+        <w:rPr>
+          <w:rStyle w:val="NormalTok"/>
+        </w:rPr>
+        <w:t xml:space="preserve">auto res </w:t>
+      </w:r>
+      <w:r>
+        <w:rPr>
+          <w:rStyle w:val="OperatorTok"/>
+        </w:rPr>
+        <w:t xml:space="preserve">=</w:t>
+      </w:r>
+      <w:r>
+        <w:rPr>
+          <w:rStyle w:val="NormalTok"/>
+        </w:rPr>
+        <w:t xml:space="preserve"> get(</w:t>
+      </w:r>
+      <w:r>
+        <w:rPr>
+          <w:rStyle w:val="StringTok"/>
+        </w:rPr>
+        <w:t xml:space="preserve">"https://httpbin.org/get"</w:t>
+      </w:r>
+      <w:r>
+        <w:rPr>
+          <w:rStyle w:val="NormalTok"/>
+        </w:rPr>
+        <w:t xml:space="preserve">)</w:t>
+      </w:r>
+      <w:r>
+        <w:rPr>
+          <w:rStyle w:val="OperatorTok"/>
+        </w:rPr>
+        <w:t xml:space="preserve">;</w:t>
+      </w:r>
+      <w:r>
+        <w:br/>
+      </w:r>
+      <w:r>
+        <w:rPr>
+          <w:rStyle w:val="BuiltInTok"/>
+        </w:rPr>
+        <w:t xml:space="preserve">print</w:t>
+      </w:r>
+      <w:r>
+        <w:rPr>
+          <w:rStyle w:val="NormalTok"/>
+        </w:rPr>
+        <w:t xml:space="preserve">(res.text)</w:t>
+      </w:r>
+      <w:r>
+        <w:rPr>
+          <w:rStyle w:val="OperatorTok"/>
+        </w:rPr>
+        <w:t xml:space="preserve">;</w:t>
+      </w:r>
+    </w:p>
+    <w:p>
+      <w:pPr>
+        <w:pStyle w:val="FirstParagraph"/>
+      </w:pPr>
+      <w:r>
         <w:t xml:space="preserve">È possibile rinominare un modulo al momento dell’importazione con</w:t>
       </w:r>
       <w:r>
@@ -11199,7 +11353,7 @@
       </w:pPr>
       <w:r>
         <w:rPr>
-          <w:rStyle w:val="KeywordTok"/>
+          <w:rStyle w:val="ImportTok"/>
         </w:rPr>
         <w:t xml:space="preserve">import</w:t>
       </w:r>
@@ -11207,7 +11361,19 @@
         <w:rPr>
           <w:rStyle w:val="NormalTok"/>
         </w:rPr>
-        <w:t xml:space="preserve"> util as u</w:t>
+        <w:t xml:space="preserve"> util </w:t>
+      </w:r>
+      <w:r>
+        <w:rPr>
+          <w:rStyle w:val="ImportTok"/>
+        </w:rPr>
+        <w:t xml:space="preserve">as</w:t>
+      </w:r>
+      <w:r>
+        <w:rPr>
+          <w:rStyle w:val="NormalTok"/>
+        </w:rPr>
+        <w:t xml:space="preserve"> u</w:t>
       </w:r>
       <w:r>
         <w:rPr>
@@ -11223,77 +11389,132 @@
       </w:r>
       <w:r>
         <w:rPr>
-          <w:rStyle w:val="NormalTok"/>
+          <w:rStyle w:val="BuiltInTok"/>
         </w:rPr>
         <w:t xml:space="preserve">print</w:t>
       </w:r>
       <w:r>
         <w:rPr>
-          <w:rStyle w:val="OperatorTok"/>
-        </w:rPr>
+          <w:rStyle w:val="NormalTok"/>
+        </w:rPr>
+        <w:t xml:space="preserve">(u : VERSIONE)</w:t>
+      </w:r>
+      <w:r>
+        <w:rPr>
+          <w:rStyle w:val="OperatorTok"/>
+        </w:rPr>
+        <w:t xml:space="preserve">;</w:t>
+      </w:r>
+      <w:r>
+        <w:rPr>
+          <w:rStyle w:val="NormalTok"/>
+        </w:rPr>
+        <w:t xml:space="preserve">  </w:t>
+      </w:r>
+      <w:r>
+        <w:rPr>
+          <w:rStyle w:val="CommentTok"/>
+        </w:rPr>
+        <w:t xml:space="preserve"># stampa: 1</w:t>
+      </w:r>
+    </w:p>
+    <w:p>
+      <w:pPr>
+        <w:pStyle w:val="FirstParagraph"/>
+      </w:pPr>
+      <w:r>
+        <w:t xml:space="preserve">L’importazione avviene in fase di esecuzione e si basa sul percorso relativo del file. I moduli devono trovarsi nella stessa directory o in una delle directory specificate nel path di Chiron.</w:t>
+      </w:r>
+    </w:p>
+    <w:bookmarkEnd w:id="66"/>
+    <w:bookmarkStart w:id="68" w:name="X8d362cabbda8d2213ddbffbdd38674b6fce0382"/>
+    <w:p>
+      <w:pPr>
+        <w:pStyle w:val="Heading2"/>
+      </w:pPr>
+      <w:r>
+        <w:t xml:space="preserve">10.3 Libreria standard prevista</w:t>
+      </w:r>
+    </w:p>
+    <w:p>
+      <w:pPr>
+        <w:pStyle w:val="FirstParagraph"/>
+      </w:pPr>
+      <w:r>
+        <w:t xml:space="preserve">La libreria standard chrion è</w:t>
+      </w:r>
+      <w:r>
+        <w:t xml:space="preserve"> </w:t>
+      </w:r>
+      <w:r>
+        <w:rPr>
+          <w:bCs/>
+          <w:b/>
+        </w:rPr>
+        <w:t xml:space="preserve">molto limitata</w:t>
+      </w:r>
+      <w:r>
+        <w:t xml:space="preserve"> </w:t>
+      </w:r>
+      <w:r>
+        <w:t xml:space="preserve">in quanto essendo possibile importare qualsiasi modulo della</w:t>
+      </w:r>
+      <w:r>
+        <w:t xml:space="preserve"> </w:t>
+      </w:r>
+      <w:r>
+        <w:rPr>
+          <w:iCs/>
+          <w:i/>
+        </w:rPr>
+        <w:t xml:space="preserve">libreria standard python</w:t>
+      </w:r>
+      <w:r>
+        <w:t xml:space="preserve"> </w:t>
+      </w:r>
+      <w:r>
         <w:t xml:space="preserve">(</w:t>
       </w:r>
       <w:r>
         <w:rPr>
-          <w:rStyle w:val="NormalTok"/>
-        </w:rPr>
-        <w:t xml:space="preserve">u </w:t>
-      </w:r>
-      <w:r>
-        <w:rPr>
-          <w:rStyle w:val="OperatorTok"/>
-        </w:rPr>
-        <w:t xml:space="preserve">:</w:t>
-      </w:r>
-      <w:r>
-        <w:rPr>
-          <w:rStyle w:val="NormalTok"/>
-        </w:rPr>
-        <w:t xml:space="preserve"> VERSIONE</w:t>
-      </w:r>
-      <w:r>
-        <w:rPr>
-          <w:rStyle w:val="OperatorTok"/>
-        </w:rPr>
-        <w:t xml:space="preserve">);</w:t>
-      </w:r>
-      <w:r>
-        <w:rPr>
-          <w:rStyle w:val="NormalTok"/>
-        </w:rPr>
-        <w:t xml:space="preserve">  </w:t>
-      </w:r>
-      <w:r>
-        <w:rPr>
-          <w:rStyle w:val="ErrorTok"/>
-        </w:rPr>
-        <w:t xml:space="preserve"># stampa: 1</w:t>
-      </w:r>
-    </w:p>
-    <w:p>
-      <w:pPr>
-        <w:pStyle w:val="FirstParagraph"/>
-      </w:pPr>
-      <w:r>
-        <w:t xml:space="preserve">L’importazione avviene in fase di esecuzione e si basa sul percorso relativo del file. I moduli devono trovarsi nella stessa directory o in una delle directory specificate nel path di Chiron.</w:t>
-      </w:r>
-    </w:p>
-    <w:bookmarkEnd w:id="66"/>
-    <w:bookmarkStart w:id="67" w:name="X8d362cabbda8d2213ddbffbdd38674b6fce0382"/>
-    <w:p>
-      <w:pPr>
-        <w:pStyle w:val="Heading2"/>
-      </w:pPr>
-      <w:r>
-        <w:t xml:space="preserve">10.3 Libreria standard prevista</w:t>
-      </w:r>
-    </w:p>
-    <w:p>
-      <w:pPr>
-        <w:pStyle w:val="FirstParagraph"/>
-      </w:pPr>
-      <w:r>
-        <w:t xml:space="preserve">La libreria standard di Chiron fornisce moduli integrati che facilitano operazioni comuni. I moduli più importanti includono:</w:t>
+          <w:bCs/>
+          <w:b/>
+        </w:rPr>
+        <w:t xml:space="preserve">PSL</w:t>
+      </w:r>
+      <w:r>
+        <w:t xml:space="preserve">) non c’è una grande necessità di re-implementare le stesse funzionalità.</w:t>
+      </w:r>
+    </w:p>
+    <w:p>
+      <w:pPr>
+        <w:pStyle w:val="BodyText"/>
+      </w:pPr>
+      <w:r>
+        <w:t xml:space="preserve">Attualmente include solo wrapper dei metodi</w:t>
+      </w:r>
+      <w:r>
+        <w:t xml:space="preserve"> </w:t>
+      </w:r>
+      <w:r>
+        <w:rPr>
+          <w:rStyle w:val="VerbatimChar"/>
+        </w:rPr>
+        <w:t xml:space="preserve">builtis</w:t>
+      </w:r>
+      <w:r>
+        <w:t xml:space="preserve"> </w:t>
+      </w:r>
+      <w:r>
+        <w:t xml:space="preserve">di python, che sarebbero altrimenti tediosi, ambigui o impossibili da importare</w:t>
+      </w:r>
+    </w:p>
+    <w:p>
+      <w:pPr>
+        <w:pStyle w:val="BodyText"/>
+      </w:pPr>
+      <w:r>
+        <w:t xml:space="preserve">La chiron stdlib contiene quindi:</w:t>
       </w:r>
     </w:p>
     <w:p>
@@ -11313,31 +11534,26 @@
         <w:t xml:space="preserve"> </w:t>
       </w:r>
       <w:r>
-        <w:t xml:space="preserve">– Input/output (es.</w:t>
-      </w:r>
-      <w:r>
-        <w:t xml:space="preserve"> </w:t>
-      </w:r>
-      <w:r>
-        <w:rPr>
-          <w:rStyle w:val="VerbatimChar"/>
-        </w:rPr>
-        <w:t xml:space="preserve">print</w:t>
-      </w:r>
-      <w:r>
-        <w:t xml:space="preserve">,</w:t>
-      </w:r>
-      <w:r>
-        <w:t xml:space="preserve"> </w:t>
-      </w:r>
-      <w:r>
-        <w:rPr>
-          <w:rStyle w:val="VerbatimChar"/>
-        </w:rPr>
-        <w:t xml:space="preserve">input</w:t>
-      </w:r>
-      <w:r>
-        <w:t xml:space="preserve">)</w:t>
+        <w:t xml:space="preserve">– Standard I/O e validazione avanzata dell' input tramite</w:t>
+      </w:r>
+      <w:r>
+        <w:t xml:space="preserve"> </w:t>
+      </w:r>
+      <w:r>
+        <w:rPr>
+          <w:iCs/>
+          <w:i/>
+        </w:rPr>
+        <w:t xml:space="preserve">custom-pyinputplus</w:t>
+      </w:r>
+      <w:r>
+        <w:t xml:space="preserve"> </w:t>
+      </w:r>
+      <w:r>
+        <w:rPr>
+          <w:rStyle w:val="FootnoteReference"/>
+        </w:rPr>
+        <w:footnoteReference w:id="67"/>
       </w:r>
     </w:p>
     <w:p>
@@ -11351,461 +11567,13 @@
         <w:rPr>
           <w:rStyle w:val="VerbatimChar"/>
         </w:rPr>
-        <w:t xml:space="preserve">std.math</w:t>
-      </w:r>
-      <w:r>
-        <w:t xml:space="preserve"> </w:t>
-      </w:r>
-      <w:r>
-        <w:t xml:space="preserve">– Funzioni matematiche comuni (</w:t>
-      </w:r>
-      <w:r>
-        <w:rPr>
-          <w:rStyle w:val="VerbatimChar"/>
-        </w:rPr>
-        <w:t xml:space="preserve">abs</w:t>
-      </w:r>
-      <w:r>
-        <w:t xml:space="preserve">,</w:t>
-      </w:r>
-      <w:r>
-        <w:t xml:space="preserve"> </w:t>
-      </w:r>
-      <w:r>
-        <w:rPr>
-          <w:rStyle w:val="VerbatimChar"/>
-        </w:rPr>
-        <w:t xml:space="preserve">sqrt</w:t>
-      </w:r>
-      <w:r>
-        <w:t xml:space="preserve">,</w:t>
-      </w:r>
-      <w:r>
-        <w:t xml:space="preserve"> </w:t>
-      </w:r>
-      <w:r>
-        <w:rPr>
-          <w:rStyle w:val="VerbatimChar"/>
-        </w:rPr>
-        <w:t xml:space="preserve">pow</w:t>
-      </w:r>
-      <w:r>
-        <w:t xml:space="preserve">)</w:t>
-      </w:r>
-    </w:p>
-    <w:p>
-      <w:pPr>
-        <w:numPr>
-          <w:ilvl w:val="0"/>
-          <w:numId w:val="1020"/>
-        </w:numPr>
-      </w:pPr>
-      <w:r>
-        <w:rPr>
-          <w:rStyle w:val="VerbatimChar"/>
-        </w:rPr>
         <w:t xml:space="preserve">std.fs</w:t>
       </w:r>
       <w:r>
         <w:t xml:space="preserve"> </w:t>
       </w:r>
       <w:r>
-        <w:t xml:space="preserve">– Gestione file (lettura, scrittura) e formati comuni come JSON, SQL etc.</w:t>
-      </w:r>
-    </w:p>
-    <w:p>
-      <w:pPr>
-        <w:numPr>
-          <w:ilvl w:val="0"/>
-          <w:numId w:val="1020"/>
-        </w:numPr>
-      </w:pPr>
-      <w:r>
-        <w:rPr>
-          <w:rStyle w:val="VerbatimChar"/>
-        </w:rPr>
-        <w:t xml:space="preserve">std.str</w:t>
-      </w:r>
-      <w:r>
-        <w:t xml:space="preserve"> </w:t>
-      </w:r>
-      <w:r>
-        <w:t xml:space="preserve">– Manipolazione di stringhe</w:t>
-      </w:r>
-    </w:p>
-    <w:p>
-      <w:pPr>
-        <w:numPr>
-          <w:ilvl w:val="0"/>
-          <w:numId w:val="1020"/>
-        </w:numPr>
-      </w:pPr>
-      <w:r>
-        <w:rPr>
-          <w:rStyle w:val="VerbatimChar"/>
-        </w:rPr>
-        <w:t xml:space="preserve">std.time</w:t>
-      </w:r>
-      <w:r>
-        <w:t xml:space="preserve"> </w:t>
-      </w:r>
-      <w:r>
-        <w:t xml:space="preserve">– Gestione del tempo e delle date</w:t>
-      </w:r>
-    </w:p>
-    <w:p>
-      <w:pPr>
-        <w:numPr>
-          <w:ilvl w:val="0"/>
-          <w:numId w:val="1020"/>
-        </w:numPr>
-      </w:pPr>
-      <w:r>
-        <w:rPr>
-          <w:rStyle w:val="VerbatimChar"/>
-        </w:rPr>
-        <w:t xml:space="preserve">std.sys</w:t>
-      </w:r>
-      <w:r>
-        <w:t xml:space="preserve"> </w:t>
-      </w:r>
-      <w:r>
-        <w:t xml:space="preserve">– Informazioni e comandi di sistema</w:t>
-      </w:r>
-    </w:p>
-    <w:p>
-      <w:pPr>
-        <w:pStyle w:val="FirstParagraph"/>
-      </w:pPr>
-      <w:r>
-        <w:t xml:space="preserve">Esempio di utilizzo di una funzione dalla libreria standard:</w:t>
-      </w:r>
-    </w:p>
-    <w:p>
-      <w:pPr>
-        <w:pStyle w:val="SourceCode"/>
-      </w:pPr>
-      <w:r>
-        <w:rPr>
-          <w:rStyle w:val="KeywordTok"/>
-        </w:rPr>
-        <w:t xml:space="preserve">import</w:t>
-      </w:r>
-      <w:r>
-        <w:rPr>
-          <w:rStyle w:val="NormalTok"/>
-        </w:rPr>
-        <w:t xml:space="preserve"> std</w:t>
-      </w:r>
-      <w:r>
-        <w:rPr>
-          <w:rStyle w:val="OperatorTok"/>
-        </w:rPr>
-        <w:t xml:space="preserve">.</w:t>
-      </w:r>
-      <w:r>
-        <w:rPr>
-          <w:rStyle w:val="NormalTok"/>
-        </w:rPr>
-        <w:t xml:space="preserve">math</w:t>
-      </w:r>
-      <w:r>
-        <w:rPr>
-          <w:rStyle w:val="OperatorTok"/>
-        </w:rPr>
-        <w:t xml:space="preserve">;</w:t>
-      </w:r>
-      <w:r>
-        <w:br/>
-      </w:r>
-      <w:r>
-        <w:br/>
-      </w:r>
-      <w:r>
-        <w:rPr>
-          <w:rStyle w:val="DataTypeTok"/>
-        </w:rPr>
-        <w:t xml:space="preserve">float</w:t>
-      </w:r>
-      <w:r>
-        <w:rPr>
-          <w:rStyle w:val="NormalTok"/>
-        </w:rPr>
-        <w:t xml:space="preserve"> radice </w:t>
-      </w:r>
-      <w:r>
-        <w:rPr>
-          <w:rStyle w:val="OperatorTok"/>
-        </w:rPr>
-        <w:t xml:space="preserve">=</w:t>
-      </w:r>
-      <w:r>
-        <w:rPr>
-          <w:rStyle w:val="NormalTok"/>
-        </w:rPr>
-        <w:t xml:space="preserve"> std</w:t>
-      </w:r>
-      <w:r>
-        <w:rPr>
-          <w:rStyle w:val="OperatorTok"/>
-        </w:rPr>
-        <w:t xml:space="preserve">.</w:t>
-      </w:r>
-      <w:r>
-        <w:rPr>
-          <w:rStyle w:val="NormalTok"/>
-        </w:rPr>
-        <w:t xml:space="preserve">math </w:t>
-      </w:r>
-      <w:r>
-        <w:rPr>
-          <w:rStyle w:val="OperatorTok"/>
-        </w:rPr>
-        <w:t xml:space="preserve">:</w:t>
-      </w:r>
-      <w:r>
-        <w:rPr>
-          <w:rStyle w:val="NormalTok"/>
-        </w:rPr>
-        <w:t xml:space="preserve"> sqrt</w:t>
-      </w:r>
-      <w:r>
-        <w:rPr>
-          <w:rStyle w:val="OperatorTok"/>
-        </w:rPr>
-        <w:t xml:space="preserve">(</w:t>
-      </w:r>
-      <w:r>
-        <w:rPr>
-          <w:rStyle w:val="FloatTok"/>
-        </w:rPr>
-        <w:t xml:space="preserve">16.0</w:t>
-      </w:r>
-      <w:r>
-        <w:rPr>
-          <w:rStyle w:val="OperatorTok"/>
-        </w:rPr>
-        <w:t xml:space="preserve">);</w:t>
-      </w:r>
-      <w:r>
-        <w:br/>
-      </w:r>
-      <w:r>
-        <w:rPr>
-          <w:rStyle w:val="NormalTok"/>
-        </w:rPr>
-        <w:t xml:space="preserve">print</w:t>
-      </w:r>
-      <w:r>
-        <w:rPr>
-          <w:rStyle w:val="OperatorTok"/>
-        </w:rPr>
-        <w:t xml:space="preserve">(</w:t>
-      </w:r>
-      <w:r>
-        <w:rPr>
-          <w:rStyle w:val="NormalTok"/>
-        </w:rPr>
-        <w:t xml:space="preserve">radice</w:t>
-      </w:r>
-      <w:r>
-        <w:rPr>
-          <w:rStyle w:val="OperatorTok"/>
-        </w:rPr>
-        <w:t xml:space="preserve">);</w:t>
-      </w:r>
-      <w:r>
-        <w:rPr>
-          <w:rStyle w:val="NormalTok"/>
-        </w:rPr>
-        <w:t xml:space="preserve">  </w:t>
-      </w:r>
-      <w:r>
-        <w:rPr>
-          <w:rStyle w:val="ErrorTok"/>
-        </w:rPr>
-        <w:t xml:space="preserve"># stampa: 4.0</w:t>
-      </w:r>
-    </w:p>
-    <w:p>
-      <w:pPr>
-        <w:pStyle w:val="FirstParagraph"/>
-      </w:pPr>
-      <w:r>
-        <w:t xml:space="preserve">La libreria standard di Chiron è progettata per essere minimale ma estendibile. Nuovi moduli possono essere installati e importati come qualsiasi altro file</w:t>
-      </w:r>
-      <w:r>
-        <w:t xml:space="preserve"> </w:t>
-      </w:r>
-      <w:r>
-        <w:rPr>
-          <w:rStyle w:val="VerbatimChar"/>
-        </w:rPr>
-        <w:t xml:space="preserve">.chy</w:t>
-      </w:r>
-      <w:r>
-        <w:t xml:space="preserve">.</w:t>
-      </w:r>
-    </w:p>
-    <w:bookmarkEnd w:id="67"/>
-    <w:bookmarkEnd w:id="68"/>
-    <w:bookmarkStart w:id="73" w:name="X9712e5a911f064b636c45b72a29e45b90350865"/>
-    <w:p>
-      <w:pPr>
-        <w:pStyle w:val="Heading1"/>
-      </w:pPr>
-      <w:r>
-        <w:t xml:space="preserve">11. Input/Output</w:t>
-      </w:r>
-    </w:p>
-    <w:bookmarkStart w:id="71" w:name="X7c2edc8df82c318bfe96d56ca064c7257fa1002"/>
-    <w:p>
-      <w:pPr>
-        <w:pStyle w:val="Heading2"/>
-      </w:pPr>
-      <w:r>
-        <w:t xml:space="preserve">11.1 Funzioni di I/O standard:</w:t>
-      </w:r>
-      <w:r>
-        <w:t xml:space="preserve"> </w:t>
-      </w:r>
-      <w:r>
-        <w:rPr>
-          <w:rStyle w:val="VerbatimChar"/>
-        </w:rPr>
-        <w:t xml:space="preserve">print</w:t>
-      </w:r>
-      <w:r>
-        <w:t xml:space="preserve">,</w:t>
-      </w:r>
-      <w:r>
-        <w:t xml:space="preserve"> </w:t>
-      </w:r>
-      <w:r>
-        <w:rPr>
-          <w:rStyle w:val="VerbatimChar"/>
-        </w:rPr>
-        <w:t xml:space="preserve">input</w:t>
-      </w:r>
-    </w:p>
-    <w:p>
-      <w:pPr>
-        <w:pStyle w:val="FirstParagraph"/>
-      </w:pPr>
-      <w:r>
-        <w:t xml:space="preserve">Chiron fornisce funzioni integrate per l’interazione con l’utente tramite console.</w:t>
-      </w:r>
-    </w:p>
-    <w:bookmarkStart w:id="69" w:name="X3aeff2900b9db34029170134d32079bb144c2c1"/>
-    <w:p>
-      <w:pPr>
-        <w:pStyle w:val="Heading3"/>
-      </w:pPr>
-      <w:r>
-        <w:rPr>
-          <w:rStyle w:val="VerbatimChar"/>
-        </w:rPr>
-        <w:t xml:space="preserve">print(…​)</w:t>
-      </w:r>
-    </w:p>
-    <w:p>
-      <w:pPr>
-        <w:pStyle w:val="FirstParagraph"/>
-      </w:pPr>
-      <w:r>
-        <w:t xml:space="preserve">Stampa uno o più valori sulla console, separati da uno spazio.</w:t>
-      </w:r>
-    </w:p>
-    <w:p>
-      <w:pPr>
-        <w:pStyle w:val="SourceCode"/>
-      </w:pPr>
-      <w:r>
-        <w:rPr>
-          <w:rStyle w:val="NormalTok"/>
-        </w:rPr>
-        <w:t xml:space="preserve">print</w:t>
-      </w:r>
-      <w:r>
-        <w:rPr>
-          <w:rStyle w:val="OperatorTok"/>
-        </w:rPr>
-        <w:t xml:space="preserve">(</w:t>
-      </w:r>
-      <w:r>
-        <w:rPr>
-          <w:rStyle w:val="StringTok"/>
-        </w:rPr>
-        <w:t xml:space="preserve">"Hello, World!"</w:t>
-      </w:r>
-      <w:r>
-        <w:rPr>
-          <w:rStyle w:val="OperatorTok"/>
-        </w:rPr>
-        <w:t xml:space="preserve">);</w:t>
-      </w:r>
-      <w:r>
-        <w:br/>
-      </w:r>
-      <w:r>
-        <w:rPr>
-          <w:rStyle w:val="NormalTok"/>
-        </w:rPr>
-        <w:t xml:space="preserve">print</w:t>
-      </w:r>
-      <w:r>
-        <w:rPr>
-          <w:rStyle w:val="OperatorTok"/>
-        </w:rPr>
-        <w:t xml:space="preserve">(</w:t>
-      </w:r>
-      <w:r>
-        <w:rPr>
-          <w:rStyle w:val="StringTok"/>
-        </w:rPr>
-        <w:t xml:space="preserve">"Valore:"</w:t>
-      </w:r>
-      <w:r>
-        <w:rPr>
-          <w:rStyle w:val="OperatorTok"/>
-        </w:rPr>
-        <w:t xml:space="preserve">,</w:t>
-      </w:r>
-      <w:r>
-        <w:rPr>
-          <w:rStyle w:val="NormalTok"/>
-        </w:rPr>
-        <w:t xml:space="preserve"> </w:t>
-      </w:r>
-      <w:r>
-        <w:rPr>
-          <w:rStyle w:val="DecValTok"/>
-        </w:rPr>
-        <w:t xml:space="preserve">42</w:t>
-      </w:r>
-      <w:r>
-        <w:rPr>
-          <w:rStyle w:val="OperatorTok"/>
-        </w:rPr>
-        <w:t xml:space="preserve">,</w:t>
-      </w:r>
-      <w:r>
-        <w:rPr>
-          <w:rStyle w:val="NormalTok"/>
-        </w:rPr>
-        <w:t xml:space="preserve"> </w:t>
-      </w:r>
-      <w:r>
-        <w:rPr>
-          <w:rStyle w:val="KeywordTok"/>
-        </w:rPr>
-        <w:t xml:space="preserve">true</w:t>
-      </w:r>
-      <w:r>
-        <w:rPr>
-          <w:rStyle w:val="OperatorTok"/>
-        </w:rPr>
-        <w:t xml:space="preserve">);</w:t>
+        <w:t xml:space="preserve">– Wrapper dei metodi di lettura/scrittura file python</w:t>
       </w:r>
     </w:p>
     <w:p>
@@ -11817,20 +11585,190 @@
           <w:bCs/>
           <w:b/>
         </w:rPr>
-        <w:t xml:space="preserve">Supporta tipi primitivi e stringhe, e converte automaticamente i tipi in formato testuale.</w:t>
-      </w:r>
-    </w:p>
+        <w:t xml:space="preserve">Esempio di utilizzo di una funzione dalla PSL:</w:t>
+      </w:r>
+    </w:p>
+    <w:p>
+      <w:pPr>
+        <w:pStyle w:val="SourceCode"/>
+      </w:pPr>
+      <w:r>
+        <w:rPr>
+          <w:rStyle w:val="KeywordTok"/>
+        </w:rPr>
+        <w:t xml:space="preserve">import</w:t>
+      </w:r>
+      <w:r>
+        <w:rPr>
+          <w:rStyle w:val="NormalTok"/>
+        </w:rPr>
+        <w:t xml:space="preserve"> math</w:t>
+      </w:r>
+      <w:r>
+        <w:rPr>
+          <w:rStyle w:val="OperatorTok"/>
+        </w:rPr>
+        <w:t xml:space="preserve">;</w:t>
+      </w:r>
+      <w:r>
+        <w:br/>
+      </w:r>
+      <w:r>
+        <w:br/>
+      </w:r>
+      <w:r>
+        <w:rPr>
+          <w:rStyle w:val="DataTypeTok"/>
+        </w:rPr>
+        <w:t xml:space="preserve">float</w:t>
+      </w:r>
+      <w:r>
+        <w:rPr>
+          <w:rStyle w:val="NormalTok"/>
+        </w:rPr>
+        <w:t xml:space="preserve"> radice </w:t>
+      </w:r>
+      <w:r>
+        <w:rPr>
+          <w:rStyle w:val="OperatorTok"/>
+        </w:rPr>
+        <w:t xml:space="preserve">=</w:t>
+      </w:r>
+      <w:r>
+        <w:rPr>
+          <w:rStyle w:val="NormalTok"/>
+        </w:rPr>
+        <w:t xml:space="preserve"> math </w:t>
+      </w:r>
+      <w:r>
+        <w:rPr>
+          <w:rStyle w:val="OperatorTok"/>
+        </w:rPr>
+        <w:t xml:space="preserve">:</w:t>
+      </w:r>
+      <w:r>
+        <w:rPr>
+          <w:rStyle w:val="NormalTok"/>
+        </w:rPr>
+        <w:t xml:space="preserve"> sqrt</w:t>
+      </w:r>
+      <w:r>
+        <w:rPr>
+          <w:rStyle w:val="OperatorTok"/>
+        </w:rPr>
+        <w:t xml:space="preserve">(</w:t>
+      </w:r>
+      <w:r>
+        <w:rPr>
+          <w:rStyle w:val="FloatTok"/>
+        </w:rPr>
+        <w:t xml:space="preserve">16.0</w:t>
+      </w:r>
+      <w:r>
+        <w:rPr>
+          <w:rStyle w:val="OperatorTok"/>
+        </w:rPr>
+        <w:t xml:space="preserve">);</w:t>
+      </w:r>
+      <w:r>
+        <w:br/>
+      </w:r>
+      <w:r>
+        <w:rPr>
+          <w:rStyle w:val="NormalTok"/>
+        </w:rPr>
+        <w:t xml:space="preserve">print</w:t>
+      </w:r>
+      <w:r>
+        <w:rPr>
+          <w:rStyle w:val="OperatorTok"/>
+        </w:rPr>
+        <w:t xml:space="preserve">(</w:t>
+      </w:r>
+      <w:r>
+        <w:rPr>
+          <w:rStyle w:val="NormalTok"/>
+        </w:rPr>
+        <w:t xml:space="preserve">radice</w:t>
+      </w:r>
+      <w:r>
+        <w:rPr>
+          <w:rStyle w:val="OperatorTok"/>
+        </w:rPr>
+        <w:t xml:space="preserve">);</w:t>
+      </w:r>
+      <w:r>
+        <w:rPr>
+          <w:rStyle w:val="NormalTok"/>
+        </w:rPr>
+        <w:t xml:space="preserve">  </w:t>
+      </w:r>
+      <w:r>
+        <w:rPr>
+          <w:rStyle w:val="ErrorTok"/>
+        </w:rPr>
+        <w:t xml:space="preserve"># stampa: 4.0</w:t>
+      </w:r>
+    </w:p>
+    <w:p>
+      <w:pPr>
+        <w:pStyle w:val="FirstParagraph"/>
+      </w:pPr>
+      <w:r>
+        <w:t xml:space="preserve">Nuovi moduli possono essere installati e importati come qualsiasi altro file</w:t>
+      </w:r>
+      <w:r>
+        <w:t xml:space="preserve"> </w:t>
+      </w:r>
+      <w:r>
+        <w:rPr>
+          <w:rStyle w:val="VerbatimChar"/>
+        </w:rPr>
+        <w:t xml:space="preserve">.chy</w:t>
+      </w:r>
+      <w:r>
+        <w:t xml:space="preserve">.</w:t>
+      </w:r>
+    </w:p>
+    <w:bookmarkEnd w:id="68"/>
     <w:bookmarkEnd w:id="69"/>
-    <w:bookmarkStart w:id="70" w:name="X345562343b1196f0aeeacaeea9a0c19ab3f70e2"/>
-    <w:p>
-      <w:pPr>
-        <w:pStyle w:val="Heading3"/>
-      </w:pPr>
-      <w:r>
-        <w:rPr>
-          <w:rStyle w:val="VerbatimChar"/>
-        </w:rPr>
-        <w:t xml:space="preserve">input(prompt: str) → str</w:t>
+    <w:bookmarkStart w:id="72" w:name="X9712e5a911f064b636c45b72a29e45b90350865"/>
+    <w:p>
+      <w:pPr>
+        <w:pStyle w:val="Heading1"/>
+      </w:pPr>
+      <w:r>
+        <w:t xml:space="preserve">11. Input/Output</w:t>
+      </w:r>
+    </w:p>
+    <w:bookmarkStart w:id="70" w:name="X7c2edc8df82c318bfe96d56ca064c7257fa1002"/>
+    <w:p>
+      <w:pPr>
+        <w:pStyle w:val="Heading2"/>
+      </w:pPr>
+      <w:r>
+        <w:t xml:space="preserve">11.1 Funzioni di I/O standard:</w:t>
+      </w:r>
+      <w:r>
+        <w:t xml:space="preserve"> </w:t>
+      </w:r>
+      <w:r>
+        <w:rPr>
+          <w:rStyle w:val="VerbatimChar"/>
+        </w:rPr>
+        <w:t xml:space="preserve">print</w:t>
+      </w:r>
+      <w:r>
+        <w:t xml:space="preserve">,</w:t>
+      </w:r>
+      <w:r>
+        <w:t xml:space="preserve"> </w:t>
+      </w:r>
+      <w:r>
+        <w:rPr>
+          <w:rStyle w:val="VerbatimChar"/>
+        </w:rPr>
+        <w:t xml:space="preserve">input</w:t>
       </w:r>
     </w:p>
     <w:p>
@@ -11838,342 +11776,15 @@
         <w:pStyle w:val="FirstParagraph"/>
       </w:pPr>
       <w:r>
-        <w:t xml:space="preserve">Legge una riga da input utente e la restituisce come stringa.</w:t>
-      </w:r>
-    </w:p>
-    <w:p>
-      <w:pPr>
-        <w:pStyle w:val="SourceCode"/>
-      </w:pPr>
-      <w:r>
-        <w:rPr>
-          <w:rStyle w:val="NormalTok"/>
-        </w:rPr>
-        <w:t xml:space="preserve">str nome </w:t>
-      </w:r>
-      <w:r>
-        <w:rPr>
-          <w:rStyle w:val="OperatorTok"/>
-        </w:rPr>
-        <w:t xml:space="preserve">=</w:t>
-      </w:r>
-      <w:r>
-        <w:rPr>
-          <w:rStyle w:val="NormalTok"/>
-        </w:rPr>
-        <w:t xml:space="preserve"> input</w:t>
-      </w:r>
-      <w:r>
-        <w:rPr>
-          <w:rStyle w:val="OperatorTok"/>
-        </w:rPr>
-        <w:t xml:space="preserve">(</w:t>
-      </w:r>
-      <w:r>
-        <w:rPr>
-          <w:rStyle w:val="StringTok"/>
-        </w:rPr>
-        <w:t xml:space="preserve">"Inserisci il tuo nome: "</w:t>
-      </w:r>
-      <w:r>
-        <w:rPr>
-          <w:rStyle w:val="OperatorTok"/>
-        </w:rPr>
-        <w:t xml:space="preserve">);</w:t>
-      </w:r>
-      <w:r>
-        <w:br/>
-      </w:r>
-      <w:r>
-        <w:rPr>
-          <w:rStyle w:val="NormalTok"/>
-        </w:rPr>
-        <w:t xml:space="preserve">print</w:t>
-      </w:r>
-      <w:r>
-        <w:rPr>
-          <w:rStyle w:val="OperatorTok"/>
-        </w:rPr>
-        <w:t xml:space="preserve">(</w:t>
-      </w:r>
-      <w:r>
-        <w:rPr>
-          <w:rStyle w:val="StringTok"/>
-        </w:rPr>
-        <w:t xml:space="preserve">"Benvenuto"</w:t>
-      </w:r>
-      <w:r>
-        <w:rPr>
-          <w:rStyle w:val="OperatorTok"/>
-        </w:rPr>
-        <w:t xml:space="preserve">,</w:t>
-      </w:r>
-      <w:r>
-        <w:rPr>
-          <w:rStyle w:val="NormalTok"/>
-        </w:rPr>
-        <w:t xml:space="preserve"> nome</w:t>
-      </w:r>
-      <w:r>
-        <w:rPr>
-          <w:rStyle w:val="OperatorTok"/>
-        </w:rPr>
-        <w:t xml:space="preserve">);</w:t>
-      </w:r>
-    </w:p>
-    <w:bookmarkEnd w:id="70"/>
-    <w:bookmarkEnd w:id="71"/>
-    <w:bookmarkStart w:id="72" w:name="Xcba8d35865091cf2317727c2a3e4a8bc2e03e44"/>
-    <w:p>
-      <w:pPr>
-        <w:pStyle w:val="Heading2"/>
-      </w:pPr>
-      <w:r>
-        <w:t xml:space="preserve">11.2 Gestione dei file: lettura, scrittura, apertura</w:t>
-      </w:r>
-    </w:p>
-    <w:p>
-      <w:pPr>
-        <w:pStyle w:val="FirstParagraph"/>
-      </w:pPr>
-      <w:r>
-        <w:t xml:space="preserve">Chiron supporta la gestione dei file tramite l’interfaccia</w:t>
-      </w:r>
-      <w:r>
-        <w:t xml:space="preserve"> </w:t>
-      </w:r>
-      <w:r>
-        <w:rPr>
-          <w:rStyle w:val="VerbatimChar"/>
-        </w:rPr>
-        <w:t xml:space="preserve">file</w:t>
-      </w:r>
-      <w:r>
-        <w:t xml:space="preserve">, presente nel modulo</w:t>
-      </w:r>
-      <w:r>
-        <w:t xml:space="preserve"> </w:t>
-      </w:r>
-      <w:r>
-        <w:rPr>
-          <w:rStyle w:val="VerbatimChar"/>
-        </w:rPr>
-        <w:t xml:space="preserve">std.fs</w:t>
-      </w:r>
-      <w:r>
-        <w:t xml:space="preserve">.</w:t>
-      </w:r>
-    </w:p>
-    <w:p>
-      <w:pPr>
-        <w:pStyle w:val="SourceCode"/>
-      </w:pPr>
-      <w:r>
-        <w:rPr>
-          <w:rStyle w:val="KeywordTok"/>
-        </w:rPr>
-        <w:t xml:space="preserve">import</w:t>
-      </w:r>
-      <w:r>
-        <w:rPr>
-          <w:rStyle w:val="NormalTok"/>
-        </w:rPr>
-        <w:t xml:space="preserve"> std</w:t>
-      </w:r>
-      <w:r>
-        <w:rPr>
-          <w:rStyle w:val="OperatorTok"/>
-        </w:rPr>
-        <w:t xml:space="preserve">.</w:t>
-      </w:r>
-      <w:r>
-        <w:rPr>
-          <w:rStyle w:val="NormalTok"/>
-        </w:rPr>
-        <w:t xml:space="preserve">fs</w:t>
-      </w:r>
-      <w:r>
-        <w:rPr>
-          <w:rStyle w:val="OperatorTok"/>
-        </w:rPr>
-        <w:t xml:space="preserve">;</w:t>
-      </w:r>
-      <w:r>
-        <w:br/>
-      </w:r>
-      <w:r>
-        <w:br/>
-      </w:r>
-      <w:r>
-        <w:rPr>
-          <w:rStyle w:val="NormalTok"/>
-        </w:rPr>
-        <w:t xml:space="preserve">file f </w:t>
-      </w:r>
-      <w:r>
-        <w:rPr>
-          <w:rStyle w:val="OperatorTok"/>
-        </w:rPr>
-        <w:t xml:space="preserve">=</w:t>
-      </w:r>
-      <w:r>
-        <w:rPr>
-          <w:rStyle w:val="NormalTok"/>
-        </w:rPr>
-        <w:t xml:space="preserve"> std</w:t>
-      </w:r>
-      <w:r>
-        <w:rPr>
-          <w:rStyle w:val="OperatorTok"/>
-        </w:rPr>
-        <w:t xml:space="preserve">.</w:t>
-      </w:r>
-      <w:r>
-        <w:rPr>
-          <w:rStyle w:val="NormalTok"/>
-        </w:rPr>
-        <w:t xml:space="preserve">fs </w:t>
-      </w:r>
-      <w:r>
-        <w:rPr>
-          <w:rStyle w:val="OperatorTok"/>
-        </w:rPr>
-        <w:t xml:space="preserve">:</w:t>
-      </w:r>
-      <w:r>
-        <w:rPr>
-          <w:rStyle w:val="NormalTok"/>
-        </w:rPr>
-        <w:t xml:space="preserve"> open</w:t>
-      </w:r>
-      <w:r>
-        <w:rPr>
-          <w:rStyle w:val="OperatorTok"/>
-        </w:rPr>
-        <w:t xml:space="preserve">(</w:t>
-      </w:r>
-      <w:r>
-        <w:rPr>
-          <w:rStyle w:val="StringTok"/>
-        </w:rPr>
-        <w:t xml:space="preserve">"dati.txt"</w:t>
-      </w:r>
-      <w:r>
-        <w:rPr>
-          <w:rStyle w:val="OperatorTok"/>
-        </w:rPr>
-        <w:t xml:space="preserve">,</w:t>
-      </w:r>
-      <w:r>
-        <w:rPr>
-          <w:rStyle w:val="NormalTok"/>
-        </w:rPr>
-        <w:t xml:space="preserve"> </w:t>
-      </w:r>
-      <w:r>
-        <w:rPr>
-          <w:rStyle w:val="StringTok"/>
-        </w:rPr>
-        <w:t xml:space="preserve">"w"</w:t>
-      </w:r>
-      <w:r>
-        <w:rPr>
-          <w:rStyle w:val="OperatorTok"/>
-        </w:rPr>
-        <w:t xml:space="preserve">);</w:t>
-      </w:r>
-      <w:r>
-        <w:br/>
-      </w:r>
-      <w:r>
-        <w:rPr>
-          <w:rStyle w:val="NormalTok"/>
-        </w:rPr>
-        <w:t xml:space="preserve">f </w:t>
-      </w:r>
-      <w:r>
-        <w:rPr>
-          <w:rStyle w:val="OperatorTok"/>
-        </w:rPr>
-        <w:t xml:space="preserve">:</w:t>
-      </w:r>
-      <w:r>
-        <w:rPr>
-          <w:rStyle w:val="NormalTok"/>
-        </w:rPr>
-        <w:t xml:space="preserve"> write</w:t>
-      </w:r>
-      <w:r>
-        <w:rPr>
-          <w:rStyle w:val="OperatorTok"/>
-        </w:rPr>
-        <w:t xml:space="preserve">(</w:t>
-      </w:r>
-      <w:r>
-        <w:rPr>
-          <w:rStyle w:val="StringTok"/>
-        </w:rPr>
-        <w:t xml:space="preserve">"Linea 1</w:t>
-      </w:r>
-      <w:r>
-        <w:rPr>
-          <w:rStyle w:val="SpecialCharTok"/>
-        </w:rPr>
-        <w:t xml:space="preserve">\n</w:t>
-      </w:r>
-      <w:r>
-        <w:rPr>
-          <w:rStyle w:val="StringTok"/>
-        </w:rPr>
-        <w:t xml:space="preserve">"</w:t>
-      </w:r>
-      <w:r>
-        <w:rPr>
-          <w:rStyle w:val="OperatorTok"/>
-        </w:rPr>
-        <w:t xml:space="preserve">);</w:t>
-      </w:r>
-      <w:r>
-        <w:br/>
-      </w:r>
-      <w:r>
-        <w:rPr>
-          <w:rStyle w:val="NormalTok"/>
-        </w:rPr>
-        <w:t xml:space="preserve">f </w:t>
-      </w:r>
-      <w:r>
-        <w:rPr>
-          <w:rStyle w:val="OperatorTok"/>
-        </w:rPr>
-        <w:t xml:space="preserve">:</w:t>
-      </w:r>
-      <w:r>
-        <w:rPr>
-          <w:rStyle w:val="NormalTok"/>
-        </w:rPr>
-        <w:t xml:space="preserve"> close</w:t>
-      </w:r>
-      <w:r>
-        <w:rPr>
-          <w:rStyle w:val="OperatorTok"/>
-        </w:rPr>
-        <w:t xml:space="preserve">();</w:t>
-      </w:r>
-    </w:p>
-    <w:p>
-      <w:pPr>
-        <w:pStyle w:val="FirstParagraph"/>
-      </w:pPr>
-      <w:r>
-        <w:rPr>
-          <w:bCs/>
-          <w:b/>
-        </w:rPr>
-        <w:t xml:space="preserve">Modalità di apertura</w:t>
-      </w:r>
-      <w:r>
-        <w:t xml:space="preserve">:</w:t>
+        <w:t xml:space="preserve">Chiron fornisce funzioni integrate per l’interazione con l’utente tramite console.</w:t>
+      </w:r>
+    </w:p>
+    <w:p>
+      <w:pPr>
+        <w:pStyle w:val="BodyText"/>
+      </w:pPr>
+      <w:r>
+        <w:t xml:space="preserve">Per importare le funzioni print() e input() ci sono due modi:</w:t>
       </w:r>
     </w:p>
     <w:p>
@@ -12187,13 +11798,38 @@
         <w:rPr>
           <w:rStyle w:val="VerbatimChar"/>
         </w:rPr>
-        <w:t xml:space="preserve">"r"</w:t>
-      </w:r>
-      <w:r>
-        <w:t xml:space="preserve"> </w:t>
-      </w:r>
-      <w:r>
-        <w:t xml:space="preserve">– Lettura (il file deve esistere)</w:t>
+        <w:t xml:space="preserve">Tramite Python Standard Library:</w:t>
+      </w:r>
+      <w:r>
+        <w:t xml:space="preserve"> </w:t>
+      </w:r>
+      <w:r>
+        <w:t xml:space="preserve">Bisogna importare il modulo</w:t>
+      </w:r>
+      <w:r>
+        <w:t xml:space="preserve"> </w:t>
+      </w:r>
+      <w:r>
+        <w:rPr>
+          <w:rStyle w:val="VerbatimChar"/>
+        </w:rPr>
+        <w:t xml:space="preserve">builtins</w:t>
+      </w:r>
+      <w:r>
+        <w:t xml:space="preserve"> </w:t>
+      </w:r>
+      <w:r>
+        <w:t xml:space="preserve">della PSL e con esso anche le amate 'print' e 'input'.</w:t>
+      </w:r>
+      <w:r>
+        <w:t xml:space="preserve"> </w:t>
+      </w:r>
+      <w:r>
+        <w:rPr>
+          <w:bCs/>
+          <w:b/>
+        </w:rPr>
+        <w:t xml:space="preserve">Questo è fortemente sconsigliato</w:t>
       </w:r>
     </w:p>
     <w:p>
@@ -12207,88 +11843,513 @@
         <w:rPr>
           <w:rStyle w:val="VerbatimChar"/>
         </w:rPr>
-        <w:t xml:space="preserve">"w"</w:t>
-      </w:r>
-      <w:r>
-        <w:t xml:space="preserve"> </w:t>
-      </w:r>
-      <w:r>
-        <w:t xml:space="preserve">– Scrittura (sovrascrive se esiste)</w:t>
-      </w:r>
-    </w:p>
-    <w:p>
-      <w:pPr>
-        <w:numPr>
-          <w:ilvl w:val="0"/>
-          <w:numId w:val="1021"/>
-        </w:numPr>
-      </w:pPr>
-      <w:r>
-        <w:rPr>
-          <w:rStyle w:val="VerbatimChar"/>
-        </w:rPr>
-        <w:t xml:space="preserve">"a"</w:t>
-      </w:r>
-      <w:r>
-        <w:t xml:space="preserve"> </w:t>
-      </w:r>
-      <w:r>
-        <w:t xml:space="preserve">– Aggiunta (scrive in fondo al file)</w:t>
-      </w:r>
-    </w:p>
-    <w:p>
-      <w:pPr>
-        <w:numPr>
-          <w:ilvl w:val="0"/>
-          <w:numId w:val="1021"/>
-        </w:numPr>
-      </w:pPr>
-      <w:r>
-        <w:rPr>
-          <w:rStyle w:val="VerbatimChar"/>
-        </w:rPr>
-        <w:t xml:space="preserve">"rw"</w:t>
-      </w:r>
-      <w:r>
-        <w:t xml:space="preserve"> </w:t>
-      </w:r>
-      <w:r>
-        <w:t xml:space="preserve">– Lettura e scrittura</w:t>
-      </w:r>
-    </w:p>
-    <w:p>
-      <w:pPr>
-        <w:pStyle w:val="FirstParagraph"/>
-      </w:pPr>
-      <w:r>
-        <w:t xml:space="preserve">Per ognuno di questi sistemi esiste le varianti più comuni come 'b' per lettura di tipo bytes (esempio 'rb' per lettura dei bytes si un file)</w:t>
-      </w:r>
-    </w:p>
-    <w:p>
-      <w:pPr>
-        <w:pStyle w:val="BodyText"/>
-      </w:pPr>
+        <w:t xml:space="preserve">Tramite Chiron Standard Library:</w:t>
+      </w:r>
+      <w:r>
+        <w:t xml:space="preserve"> </w:t>
+      </w:r>
+      <w:r>
+        <w:t xml:space="preserve">Bisogna importare il modulo</w:t>
+      </w:r>
+      <w:r>
+        <w:t xml:space="preserve"> </w:t>
+      </w:r>
+      <w:r>
+        <w:rPr>
+          <w:rStyle w:val="VerbatimChar"/>
+        </w:rPr>
+        <w:t xml:space="preserve">std.io</w:t>
+      </w:r>
+      <w:r>
+        <w:t xml:space="preserve"> </w:t>
+      </w:r>
+      <w:r>
+        <w:t xml:space="preserve">della chiron stdlib.</w:t>
+      </w:r>
+      <w:r>
+        <w:t xml:space="preserve"> </w:t>
+      </w:r>
       <w:r>
         <w:rPr>
           <w:bCs/>
           <w:b/>
         </w:rPr>
-        <w:t xml:space="preserve">Metodi disponibili su oggetti</w:t>
-      </w:r>
+        <w:t xml:space="preserve">Metodo approvato</w:t>
+      </w:r>
+    </w:p>
+    <w:p>
+      <w:pPr>
+        <w:pStyle w:val="FirstParagraph"/>
+      </w:pPr>
       <w:r>
         <w:rPr>
           <w:bCs/>
           <w:b/>
         </w:rPr>
-        <w:t xml:space="preserve"> </w:t>
-      </w:r>
-      <w:r>
-        <w:rPr>
-          <w:rStyle w:val="VerbatimChar"/>
+        <w:t xml:space="preserve">Importazione tramite</w:t>
+      </w:r>
+      <w:r>
+        <w:rPr>
           <w:bCs/>
           <w:b/>
         </w:rPr>
+        <w:t xml:space="preserve"> </w:t>
+      </w:r>
+      <w:r>
+        <w:rPr>
+          <w:bCs/>
+          <w:b/>
+          <w:bCs/>
+          <w:b/>
+        </w:rPr>
+        <w:t xml:space="preserve">PSL</w:t>
+      </w:r>
+    </w:p>
+    <w:p>
+      <w:pPr>
+        <w:pStyle w:val="SourceCode"/>
+      </w:pPr>
+      <w:r>
+        <w:rPr>
+          <w:rStyle w:val="ImportTok"/>
+        </w:rPr>
+        <w:t xml:space="preserve">import</w:t>
+      </w:r>
+      <w:r>
+        <w:rPr>
+          <w:rStyle w:val="NormalTok"/>
+        </w:rPr>
+        <w:t xml:space="preserve"> builtins </w:t>
+      </w:r>
+      <w:r>
+        <w:rPr>
+          <w:rStyle w:val="CommentTok"/>
+        </w:rPr>
+        <w:t xml:space="preserve"># fortemente sconsigliato in quanto sovrascrive i builtins di chirion</w:t>
+      </w:r>
+      <w:r>
+        <w:br/>
+      </w:r>
+      <w:r>
+        <w:rPr>
+          <w:rStyle w:val="ImportTok"/>
+        </w:rPr>
+        <w:t xml:space="preserve">from</w:t>
+      </w:r>
+      <w:r>
+        <w:rPr>
+          <w:rStyle w:val="NormalTok"/>
+        </w:rPr>
+        <w:t xml:space="preserve"> builtins </w:t>
+      </w:r>
+      <w:r>
+        <w:rPr>
+          <w:rStyle w:val="ImportTok"/>
+        </w:rPr>
+        <w:t xml:space="preserve">import</w:t>
+      </w:r>
+      <w:r>
+        <w:rPr>
+          <w:rStyle w:val="NormalTok"/>
+        </w:rPr>
+        <w:t xml:space="preserve"> </w:t>
+      </w:r>
+      <w:r>
+        <w:rPr>
+          <w:rStyle w:val="BuiltInTok"/>
+        </w:rPr>
+        <w:t xml:space="preserve">print</w:t>
+      </w:r>
+      <w:r>
+        <w:rPr>
+          <w:rStyle w:val="NormalTok"/>
+        </w:rPr>
+        <w:t xml:space="preserve">, </w:t>
+      </w:r>
+      <w:r>
+        <w:rPr>
+          <w:rStyle w:val="BuiltInTok"/>
+        </w:rPr>
+        <w:t xml:space="preserve">input</w:t>
+      </w:r>
+      <w:r>
+        <w:rPr>
+          <w:rStyle w:val="NormalTok"/>
+        </w:rPr>
+        <w:t xml:space="preserve"> </w:t>
+      </w:r>
+      <w:r>
+        <w:rPr>
+          <w:rStyle w:val="CommentTok"/>
+        </w:rPr>
+        <w:t xml:space="preserve"># sconsigliato in quanto ambiguo, ma senza override</w:t>
+      </w:r>
+    </w:p>
+    <w:p>
+      <w:pPr>
+        <w:pStyle w:val="FirstParagraph"/>
+      </w:pPr>
+      <w:r>
+        <w:rPr>
+          <w:bCs/>
+          <w:b/>
+        </w:rPr>
+        <w:t xml:space="preserve">Importazione tramite</w:t>
+      </w:r>
+      <w:r>
+        <w:rPr>
+          <w:bCs/>
+          <w:b/>
+        </w:rPr>
+        <w:t xml:space="preserve"> </w:t>
+      </w:r>
+      <w:r>
+        <w:rPr>
+          <w:bCs/>
+          <w:b/>
+          <w:bCs/>
+          <w:b/>
+        </w:rPr>
+        <w:t xml:space="preserve">chiron stdlib</w:t>
+      </w:r>
+    </w:p>
+    <w:p>
+      <w:pPr>
+        <w:pStyle w:val="SourceCode"/>
+      </w:pPr>
+      <w:r>
+        <w:rPr>
+          <w:rStyle w:val="ImportTok"/>
+        </w:rPr>
+        <w:t xml:space="preserve">import</w:t>
+      </w:r>
+      <w:r>
+        <w:rPr>
+          <w:rStyle w:val="NormalTok"/>
+        </w:rPr>
+        <w:t xml:space="preserve"> std.io </w:t>
+      </w:r>
+      <w:r>
+        <w:rPr>
+          <w:rStyle w:val="CommentTok"/>
+        </w:rPr>
+        <w:t xml:space="preserve"># importa anche custom-pyinputplus e custom-pysimplevalidate</w:t>
+      </w:r>
+      <w:r>
+        <w:br/>
+      </w:r>
+      <w:r>
+        <w:rPr>
+          <w:rStyle w:val="ImportTok"/>
+        </w:rPr>
+        <w:t xml:space="preserve">from</w:t>
+      </w:r>
+      <w:r>
+        <w:rPr>
+          <w:rStyle w:val="NormalTok"/>
+        </w:rPr>
+        <w:t xml:space="preserve"> std.io </w:t>
+      </w:r>
+      <w:r>
+        <w:rPr>
+          <w:rStyle w:val="ImportTok"/>
+        </w:rPr>
+        <w:t xml:space="preserve">import</w:t>
+      </w:r>
+      <w:r>
+        <w:rPr>
+          <w:rStyle w:val="NormalTok"/>
+        </w:rPr>
+        <w:t xml:space="preserve"> </w:t>
+      </w:r>
+      <w:r>
+        <w:rPr>
+          <w:rStyle w:val="BuiltInTok"/>
+        </w:rPr>
+        <w:t xml:space="preserve">print</w:t>
+      </w:r>
+      <w:r>
+        <w:rPr>
+          <w:rStyle w:val="NormalTok"/>
+        </w:rPr>
+        <w:t xml:space="preserve">, </w:t>
+      </w:r>
+      <w:r>
+        <w:rPr>
+          <w:rStyle w:val="BuiltInTok"/>
+        </w:rPr>
+        <w:t xml:space="preserve">input</w:t>
+      </w:r>
+    </w:p>
+    <w:bookmarkEnd w:id="70"/>
+    <w:bookmarkStart w:id="71" w:name="Xcba8d35865091cf2317727c2a3e4a8bc2e03e44"/>
+    <w:p>
+      <w:pPr>
+        <w:pStyle w:val="Heading2"/>
+      </w:pPr>
+      <w:r>
+        <w:t xml:space="preserve">11.2 Gestione dei file: lettura, scrittura, apertura</w:t>
+      </w:r>
+    </w:p>
+    <w:p>
+      <w:pPr>
+        <w:pStyle w:val="FirstParagraph"/>
+      </w:pPr>
+      <w:r>
+        <w:t xml:space="preserve">Chiron supporta la gestione dei file tramite l’interfaccia</w:t>
+      </w:r>
+      <w:r>
+        <w:t xml:space="preserve"> </w:t>
+      </w:r>
+      <w:r>
+        <w:rPr>
+          <w:rStyle w:val="VerbatimChar"/>
+        </w:rPr>
         <w:t xml:space="preserve">file</w:t>
+      </w:r>
+      <w:r>
+        <w:t xml:space="preserve">, presente nel modulo</w:t>
+      </w:r>
+      <w:r>
+        <w:t xml:space="preserve"> </w:t>
+      </w:r>
+      <w:r>
+        <w:rPr>
+          <w:rStyle w:val="VerbatimChar"/>
+        </w:rPr>
+        <w:t xml:space="preserve">std.fs</w:t>
+      </w:r>
+      <w:r>
+        <w:t xml:space="preserve">.</w:t>
+      </w:r>
+    </w:p>
+    <w:p>
+      <w:pPr>
+        <w:pStyle w:val="BodyText"/>
+      </w:pPr>
+      <w:r>
+        <w:t xml:space="preserve">È possibile usare la PSL usando</w:t>
+      </w:r>
+      <w:r>
+        <w:t xml:space="preserve"> </w:t>
+      </w:r>
+      <w:r>
+        <w:rPr>
+          <w:rStyle w:val="VerbatimChar"/>
+        </w:rPr>
+        <w:t xml:space="preserve">import _pyio</w:t>
+      </w:r>
+      <w:r>
+        <w:t xml:space="preserve">. Resta però una pratica sconsigliata</w:t>
+      </w:r>
+    </w:p>
+    <w:p>
+      <w:pPr>
+        <w:pStyle w:val="SourceCode"/>
+      </w:pPr>
+      <w:r>
+        <w:rPr>
+          <w:rStyle w:val="KeywordTok"/>
+        </w:rPr>
+        <w:t xml:space="preserve">import</w:t>
+      </w:r>
+      <w:r>
+        <w:rPr>
+          <w:rStyle w:val="NormalTok"/>
+        </w:rPr>
+        <w:t xml:space="preserve"> std</w:t>
+      </w:r>
+      <w:r>
+        <w:rPr>
+          <w:rStyle w:val="OperatorTok"/>
+        </w:rPr>
+        <w:t xml:space="preserve">.</w:t>
+      </w:r>
+      <w:r>
+        <w:rPr>
+          <w:rStyle w:val="NormalTok"/>
+        </w:rPr>
+        <w:t xml:space="preserve">fs</w:t>
+      </w:r>
+      <w:r>
+        <w:rPr>
+          <w:rStyle w:val="OperatorTok"/>
+        </w:rPr>
+        <w:t xml:space="preserve">;</w:t>
+      </w:r>
+      <w:r>
+        <w:br/>
+      </w:r>
+      <w:r>
+        <w:br/>
+      </w:r>
+      <w:r>
+        <w:rPr>
+          <w:rStyle w:val="NormalTok"/>
+        </w:rPr>
+        <w:t xml:space="preserve">file f </w:t>
+      </w:r>
+      <w:r>
+        <w:rPr>
+          <w:rStyle w:val="OperatorTok"/>
+        </w:rPr>
+        <w:t xml:space="preserve">=</w:t>
+      </w:r>
+      <w:r>
+        <w:rPr>
+          <w:rStyle w:val="NormalTok"/>
+        </w:rPr>
+        <w:t xml:space="preserve"> std</w:t>
+      </w:r>
+      <w:r>
+        <w:rPr>
+          <w:rStyle w:val="OperatorTok"/>
+        </w:rPr>
+        <w:t xml:space="preserve">.</w:t>
+      </w:r>
+      <w:r>
+        <w:rPr>
+          <w:rStyle w:val="NormalTok"/>
+        </w:rPr>
+        <w:t xml:space="preserve">fs </w:t>
+      </w:r>
+      <w:r>
+        <w:rPr>
+          <w:rStyle w:val="OperatorTok"/>
+        </w:rPr>
+        <w:t xml:space="preserve">:</w:t>
+      </w:r>
+      <w:r>
+        <w:rPr>
+          <w:rStyle w:val="NormalTok"/>
+        </w:rPr>
+        <w:t xml:space="preserve"> open</w:t>
+      </w:r>
+      <w:r>
+        <w:rPr>
+          <w:rStyle w:val="OperatorTok"/>
+        </w:rPr>
+        <w:t xml:space="preserve">(</w:t>
+      </w:r>
+      <w:r>
+        <w:rPr>
+          <w:rStyle w:val="StringTok"/>
+        </w:rPr>
+        <w:t xml:space="preserve">"dati.txt"</w:t>
+      </w:r>
+      <w:r>
+        <w:rPr>
+          <w:rStyle w:val="OperatorTok"/>
+        </w:rPr>
+        <w:t xml:space="preserve">,</w:t>
+      </w:r>
+      <w:r>
+        <w:rPr>
+          <w:rStyle w:val="NormalTok"/>
+        </w:rPr>
+        <w:t xml:space="preserve"> </w:t>
+      </w:r>
+      <w:r>
+        <w:rPr>
+          <w:rStyle w:val="StringTok"/>
+        </w:rPr>
+        <w:t xml:space="preserve">"w"</w:t>
+      </w:r>
+      <w:r>
+        <w:rPr>
+          <w:rStyle w:val="OperatorTok"/>
+        </w:rPr>
+        <w:t xml:space="preserve">);</w:t>
+      </w:r>
+      <w:r>
+        <w:br/>
+      </w:r>
+      <w:r>
+        <w:rPr>
+          <w:rStyle w:val="NormalTok"/>
+        </w:rPr>
+        <w:t xml:space="preserve">f </w:t>
+      </w:r>
+      <w:r>
+        <w:rPr>
+          <w:rStyle w:val="OperatorTok"/>
+        </w:rPr>
+        <w:t xml:space="preserve">:</w:t>
+      </w:r>
+      <w:r>
+        <w:rPr>
+          <w:rStyle w:val="NormalTok"/>
+        </w:rPr>
+        <w:t xml:space="preserve"> write</w:t>
+      </w:r>
+      <w:r>
+        <w:rPr>
+          <w:rStyle w:val="OperatorTok"/>
+        </w:rPr>
+        <w:t xml:space="preserve">(</w:t>
+      </w:r>
+      <w:r>
+        <w:rPr>
+          <w:rStyle w:val="StringTok"/>
+        </w:rPr>
+        <w:t xml:space="preserve">"Linea 1</w:t>
+      </w:r>
+      <w:r>
+        <w:rPr>
+          <w:rStyle w:val="SpecialCharTok"/>
+        </w:rPr>
+        <w:t xml:space="preserve">\n</w:t>
+      </w:r>
+      <w:r>
+        <w:rPr>
+          <w:rStyle w:val="StringTok"/>
+        </w:rPr>
+        <w:t xml:space="preserve">"</w:t>
+      </w:r>
+      <w:r>
+        <w:rPr>
+          <w:rStyle w:val="OperatorTok"/>
+        </w:rPr>
+        <w:t xml:space="preserve">);</w:t>
+      </w:r>
+      <w:r>
+        <w:br/>
+      </w:r>
+      <w:r>
+        <w:rPr>
+          <w:rStyle w:val="NormalTok"/>
+        </w:rPr>
+        <w:t xml:space="preserve">f </w:t>
+      </w:r>
+      <w:r>
+        <w:rPr>
+          <w:rStyle w:val="OperatorTok"/>
+        </w:rPr>
+        <w:t xml:space="preserve">:</w:t>
+      </w:r>
+      <w:r>
+        <w:rPr>
+          <w:rStyle w:val="NormalTok"/>
+        </w:rPr>
+        <w:t xml:space="preserve"> close</w:t>
+      </w:r>
+      <w:r>
+        <w:rPr>
+          <w:rStyle w:val="OperatorTok"/>
+        </w:rPr>
+        <w:t xml:space="preserve">();</w:t>
+      </w:r>
+    </w:p>
+    <w:p>
+      <w:pPr>
+        <w:pStyle w:val="FirstParagraph"/>
+      </w:pPr>
+      <w:r>
+        <w:rPr>
+          <w:bCs/>
+          <w:b/>
+        </w:rPr>
+        <w:t xml:space="preserve">Modalità di apertura</w:t>
       </w:r>
       <w:r>
         <w:t xml:space="preserve">:</w:t>
@@ -12305,13 +12366,13 @@
         <w:rPr>
           <w:rStyle w:val="VerbatimChar"/>
         </w:rPr>
-        <w:t xml:space="preserve">write(str data)</w:t>
-      </w:r>
-      <w:r>
-        <w:t xml:space="preserve"> </w:t>
-      </w:r>
-      <w:r>
-        <w:t xml:space="preserve">– Scrive nel file</w:t>
+        <w:t xml:space="preserve">"r"</w:t>
+      </w:r>
+      <w:r>
+        <w:t xml:space="preserve"> </w:t>
+      </w:r>
+      <w:r>
+        <w:t xml:space="preserve">– Lettura (il file deve esistere)</w:t>
       </w:r>
     </w:p>
     <w:p>
@@ -12325,13 +12386,13 @@
         <w:rPr>
           <w:rStyle w:val="VerbatimChar"/>
         </w:rPr>
-        <w:t xml:space="preserve">read() → str</w:t>
-      </w:r>
-      <w:r>
-        <w:t xml:space="preserve"> </w:t>
-      </w:r>
-      <w:r>
-        <w:t xml:space="preserve">– Legge l’intero contenuto</w:t>
+        <w:t xml:space="preserve">"w"</w:t>
+      </w:r>
+      <w:r>
+        <w:t xml:space="preserve"> </w:t>
+      </w:r>
+      <w:r>
+        <w:t xml:space="preserve">– Scrittura (sovrascrive se esiste)</w:t>
       </w:r>
     </w:p>
     <w:p>
@@ -12345,13 +12406,13 @@
         <w:rPr>
           <w:rStyle w:val="VerbatimChar"/>
         </w:rPr>
-        <w:t xml:space="preserve">readline() → str</w:t>
-      </w:r>
-      <w:r>
-        <w:t xml:space="preserve"> </w:t>
-      </w:r>
-      <w:r>
-        <w:t xml:space="preserve">– Legge una singola linea</w:t>
+        <w:t xml:space="preserve">"a"</w:t>
+      </w:r>
+      <w:r>
+        <w:t xml:space="preserve"> </w:t>
+      </w:r>
+      <w:r>
+        <w:t xml:space="preserve">– Aggiunta (scrive in fondo al file)</w:t>
       </w:r>
     </w:p>
     <w:p>
@@ -12365,13 +12426,13 @@
         <w:rPr>
           <w:rStyle w:val="VerbatimChar"/>
         </w:rPr>
-        <w:t xml:space="preserve">close()</w:t>
-      </w:r>
-      <w:r>
-        <w:t xml:space="preserve"> </w:t>
-      </w:r>
-      <w:r>
-        <w:t xml:space="preserve">– Chiude il file</w:t>
+        <w:t xml:space="preserve">"rw"</w:t>
+      </w:r>
+      <w:r>
+        <w:t xml:space="preserve"> </w:t>
+      </w:r>
+      <w:r>
+        <w:t xml:space="preserve">– Lettura e scrittura</w:t>
       </w:r>
     </w:p>
     <w:p>
@@ -12379,453 +12440,52 @@
         <w:pStyle w:val="FirstParagraph"/>
       </w:pPr>
       <w:r>
-        <w:t xml:space="preserve">Esempio di lettura:</w:t>
-      </w:r>
-    </w:p>
-    <w:p>
-      <w:pPr>
-        <w:pStyle w:val="SourceCode"/>
-      </w:pPr>
-      <w:r>
-        <w:rPr>
-          <w:rStyle w:val="NormalTok"/>
-        </w:rPr>
-        <w:t xml:space="preserve">file f </w:t>
-      </w:r>
-      <w:r>
-        <w:rPr>
-          <w:rStyle w:val="OperatorTok"/>
-        </w:rPr>
-        <w:t xml:space="preserve">=</w:t>
-      </w:r>
-      <w:r>
-        <w:rPr>
-          <w:rStyle w:val="NormalTok"/>
-        </w:rPr>
-        <w:t xml:space="preserve"> std</w:t>
-      </w:r>
-      <w:r>
-        <w:rPr>
-          <w:rStyle w:val="OperatorTok"/>
-        </w:rPr>
-        <w:t xml:space="preserve">.</w:t>
-      </w:r>
-      <w:r>
-        <w:rPr>
-          <w:rStyle w:val="NormalTok"/>
-        </w:rPr>
-        <w:t xml:space="preserve">fs </w:t>
-      </w:r>
-      <w:r>
-        <w:rPr>
-          <w:rStyle w:val="OperatorTok"/>
-        </w:rPr>
+        <w:t xml:space="preserve">Per ognuno di questi sistemi esiste le varianti più comuni come</w:t>
+      </w:r>
+      <w:r>
+        <w:t xml:space="preserve"> </w:t>
+      </w:r>
+      <w:r>
+        <w:rPr>
+          <w:rStyle w:val="VerbatimChar"/>
+        </w:rPr>
+        <w:t xml:space="preserve">'b'</w:t>
+      </w:r>
+      <w:r>
+        <w:t xml:space="preserve"> </w:t>
+      </w:r>
+      <w:r>
+        <w:t xml:space="preserve">per lettura di tipo bytes (esempio 'rb' per lettura dei bytes si un file)</w:t>
+      </w:r>
+    </w:p>
+    <w:p>
+      <w:pPr>
+        <w:pStyle w:val="BodyText"/>
+      </w:pPr>
+      <w:r>
+        <w:rPr>
+          <w:bCs/>
+          <w:b/>
+        </w:rPr>
+        <w:t xml:space="preserve">Metodi disponibili su oggetti</w:t>
+      </w:r>
+      <w:r>
+        <w:rPr>
+          <w:bCs/>
+          <w:b/>
+        </w:rPr>
+        <w:t xml:space="preserve"> </w:t>
+      </w:r>
+      <w:r>
+        <w:rPr>
+          <w:rStyle w:val="VerbatimChar"/>
+          <w:bCs/>
+          <w:b/>
+        </w:rPr>
+        <w:t xml:space="preserve">file</w:t>
+      </w:r>
+      <w:r>
         <w:t xml:space="preserve">:</w:t>
-      </w:r>
-      <w:r>
-        <w:rPr>
-          <w:rStyle w:val="NormalTok"/>
-        </w:rPr>
-        <w:t xml:space="preserve"> open</w:t>
-      </w:r>
-      <w:r>
-        <w:rPr>
-          <w:rStyle w:val="OperatorTok"/>
-        </w:rPr>
-        <w:t xml:space="preserve">(</w:t>
-      </w:r>
-      <w:r>
-        <w:rPr>
-          <w:rStyle w:val="StringTok"/>
-        </w:rPr>
-        <w:t xml:space="preserve">"dati.txt"</w:t>
-      </w:r>
-      <w:r>
-        <w:rPr>
-          <w:rStyle w:val="OperatorTok"/>
-        </w:rPr>
-        <w:t xml:space="preserve">,</w:t>
-      </w:r>
-      <w:r>
-        <w:rPr>
-          <w:rStyle w:val="NormalTok"/>
-        </w:rPr>
-        <w:t xml:space="preserve"> </w:t>
-      </w:r>
-      <w:r>
-        <w:rPr>
-          <w:rStyle w:val="StringTok"/>
-        </w:rPr>
-        <w:t xml:space="preserve">"r"</w:t>
-      </w:r>
-      <w:r>
-        <w:rPr>
-          <w:rStyle w:val="OperatorTok"/>
-        </w:rPr>
-        <w:t xml:space="preserve">);</w:t>
-      </w:r>
-      <w:r>
-        <w:br/>
-      </w:r>
-      <w:r>
-        <w:rPr>
-          <w:rStyle w:val="NormalTok"/>
-        </w:rPr>
-        <w:t xml:space="preserve">str contenuto </w:t>
-      </w:r>
-      <w:r>
-        <w:rPr>
-          <w:rStyle w:val="OperatorTok"/>
-        </w:rPr>
-        <w:t xml:space="preserve">=</w:t>
-      </w:r>
-      <w:r>
-        <w:rPr>
-          <w:rStyle w:val="NormalTok"/>
-        </w:rPr>
-        <w:t xml:space="preserve"> f </w:t>
-      </w:r>
-      <w:r>
-        <w:rPr>
-          <w:rStyle w:val="OperatorTok"/>
-        </w:rPr>
-        <w:t xml:space="preserve">:</w:t>
-      </w:r>
-      <w:r>
-        <w:rPr>
-          <w:rStyle w:val="NormalTok"/>
-        </w:rPr>
-        <w:t xml:space="preserve"> read</w:t>
-      </w:r>
-      <w:r>
-        <w:rPr>
-          <w:rStyle w:val="OperatorTok"/>
-        </w:rPr>
-        <w:t xml:space="preserve">();</w:t>
-      </w:r>
-      <w:r>
-        <w:br/>
-      </w:r>
-      <w:r>
-        <w:rPr>
-          <w:rStyle w:val="NormalTok"/>
-        </w:rPr>
-        <w:t xml:space="preserve">print</w:t>
-      </w:r>
-      <w:r>
-        <w:rPr>
-          <w:rStyle w:val="OperatorTok"/>
-        </w:rPr>
-        <w:t xml:space="preserve">(</w:t>
-      </w:r>
-      <w:r>
-        <w:rPr>
-          <w:rStyle w:val="NormalTok"/>
-        </w:rPr>
-        <w:t xml:space="preserve">contenuto</w:t>
-      </w:r>
-      <w:r>
-        <w:rPr>
-          <w:rStyle w:val="OperatorTok"/>
-        </w:rPr>
-        <w:t xml:space="preserve">);</w:t>
-      </w:r>
-      <w:r>
-        <w:br/>
-      </w:r>
-      <w:r>
-        <w:rPr>
-          <w:rStyle w:val="NormalTok"/>
-        </w:rPr>
-        <w:t xml:space="preserve">f </w:t>
-      </w:r>
-      <w:r>
-        <w:rPr>
-          <w:rStyle w:val="OperatorTok"/>
-        </w:rPr>
-        <w:t xml:space="preserve">:</w:t>
-      </w:r>
-      <w:r>
-        <w:rPr>
-          <w:rStyle w:val="NormalTok"/>
-        </w:rPr>
-        <w:t xml:space="preserve"> close</w:t>
-      </w:r>
-      <w:r>
-        <w:rPr>
-          <w:rStyle w:val="OperatorTok"/>
-        </w:rPr>
-        <w:t xml:space="preserve">();</w:t>
-      </w:r>
-    </w:p>
-    <w:bookmarkEnd w:id="72"/>
-    <w:bookmarkEnd w:id="73"/>
-    <w:bookmarkStart w:id="77" w:name="X3a25d70afc21628968818b53a54d21d6d0ee813"/>
-    <w:p>
-      <w:pPr>
-        <w:pStyle w:val="Heading1"/>
-      </w:pPr>
-      <w:r>
-        <w:t xml:space="preserve">12. Ambiente di esecuzione</w:t>
-      </w:r>
-    </w:p>
-    <w:bookmarkStart w:id="74" w:name="X5d2f8ab681c2cd4cd9e1ec5c51af79af16866d9"/>
-    <w:p>
-      <w:pPr>
-        <w:pStyle w:val="Heading2"/>
-      </w:pPr>
-      <w:r>
-        <w:t xml:space="preserve">12.1 Esecuzione di uno script</w:t>
-      </w:r>
-      <w:r>
-        <w:t xml:space="preserve"> </w:t>
-      </w:r>
-      <w:r>
-        <w:rPr>
-          <w:rStyle w:val="VerbatimChar"/>
-        </w:rPr>
-        <w:t xml:space="preserve">.chy</w:t>
-      </w:r>
-    </w:p>
-    <w:p>
-      <w:pPr>
-        <w:pStyle w:val="FirstParagraph"/>
-      </w:pPr>
-      <w:r>
-        <w:t xml:space="preserve">Gli script</w:t>
-      </w:r>
-      <w:r>
-        <w:t xml:space="preserve"> </w:t>
-      </w:r>
-      <w:r>
-        <w:rPr>
-          <w:rStyle w:val="VerbatimChar"/>
-        </w:rPr>
-        <w:t xml:space="preserve">.chy</w:t>
-      </w:r>
-      <w:r>
-        <w:t xml:space="preserve"> </w:t>
-      </w:r>
-      <w:r>
-        <w:t xml:space="preserve">sono eseguiti da un interprete Chiron. Si possono eseguire dalla riga di comando:</w:t>
-      </w:r>
-    </w:p>
-    <w:p>
-      <w:pPr>
-        <w:pStyle w:val="SourceCode"/>
-      </w:pPr>
-      <w:r>
-        <w:rPr>
-          <w:rStyle w:val="VerbatimChar"/>
-        </w:rPr>
-        <w:t xml:space="preserve">$ chiron mio_script.chy</w:t>
-      </w:r>
-    </w:p>
-    <w:p>
-      <w:pPr>
-        <w:pStyle w:val="FirstParagraph"/>
-      </w:pPr>
-      <w:r>
-        <w:t xml:space="preserve">È possibile passare argomenti al programma tramite</w:t>
-      </w:r>
-      <w:r>
-        <w:t xml:space="preserve"> </w:t>
-      </w:r>
-      <w:r>
-        <w:rPr>
-          <w:rStyle w:val="VerbatimChar"/>
-        </w:rPr>
-        <w:t xml:space="preserve">args</w:t>
-      </w:r>
-      <w:r>
-        <w:t xml:space="preserve">, una lista disponibile nel contesto globale.</w:t>
-      </w:r>
-    </w:p>
-    <w:p>
-      <w:pPr>
-        <w:pStyle w:val="SourceCode"/>
-      </w:pPr>
-      <w:r>
-        <w:rPr>
-          <w:rStyle w:val="NormalTok"/>
-        </w:rPr>
-        <w:t xml:space="preserve">print</w:t>
-      </w:r>
-      <w:r>
-        <w:rPr>
-          <w:rStyle w:val="OperatorTok"/>
-        </w:rPr>
-        <w:t xml:space="preserve">(</w:t>
-      </w:r>
-      <w:r>
-        <w:rPr>
-          <w:rStyle w:val="StringTok"/>
-        </w:rPr>
-        <w:t xml:space="preserve">"Numero di argomenti:"</w:t>
-      </w:r>
-      <w:r>
-        <w:rPr>
-          <w:rStyle w:val="OperatorTok"/>
-        </w:rPr>
-        <w:t xml:space="preserve">,</w:t>
-      </w:r>
-      <w:r>
-        <w:rPr>
-          <w:rStyle w:val="NormalTok"/>
-        </w:rPr>
-        <w:t xml:space="preserve"> args </w:t>
-      </w:r>
-      <w:r>
-        <w:rPr>
-          <w:rStyle w:val="OperatorTok"/>
-        </w:rPr>
-        <w:t xml:space="preserve">:</w:t>
-      </w:r>
-      <w:r>
-        <w:rPr>
-          <w:rStyle w:val="NormalTok"/>
-        </w:rPr>
-        <w:t xml:space="preserve"> size</w:t>
-      </w:r>
-      <w:r>
-        <w:rPr>
-          <w:rStyle w:val="OperatorTok"/>
-        </w:rPr>
-        <w:t xml:space="preserve">());</w:t>
-      </w:r>
-    </w:p>
-    <w:bookmarkEnd w:id="74"/>
-    <w:bookmarkStart w:id="75" w:name="Xde8879cae412e72ed86b6129e433466e41f0978"/>
-    <w:p>
-      <w:pPr>
-        <w:pStyle w:val="Heading2"/>
-      </w:pPr>
-      <w:r>
-        <w:t xml:space="preserve">12.2 Prompt interattivo</w:t>
-      </w:r>
-      <w:r>
-        <w:t xml:space="preserve"> </w:t>
-      </w:r>
-      <w:r>
-        <w:rPr>
-          <w:rStyle w:val="VerbatimChar"/>
-        </w:rPr>
-        <w:t xml:space="preserve">&gt;</w:t>
-      </w:r>
-    </w:p>
-    <w:p>
-      <w:pPr>
-        <w:pStyle w:val="FirstParagraph"/>
-      </w:pPr>
-      <w:r>
-        <w:t xml:space="preserve">Chiron include un REPL (Read-Eval-Print Loop), accessibile semplicemente eseguendo:</w:t>
-      </w:r>
-    </w:p>
-    <w:p>
-      <w:pPr>
-        <w:pStyle w:val="SourceCode"/>
-      </w:pPr>
-      <w:r>
-        <w:rPr>
-          <w:rStyle w:val="VerbatimChar"/>
-        </w:rPr>
-        <w:t xml:space="preserve">$ chiron</w:t>
-      </w:r>
-    </w:p>
-    <w:p>
-      <w:pPr>
-        <w:pStyle w:val="FirstParagraph"/>
-      </w:pPr>
-      <w:r>
-        <w:t xml:space="preserve">Nel REPL, ogni riga viene interpretata ed eseguita immediatamente.</w:t>
-      </w:r>
-    </w:p>
-    <w:p>
-      <w:pPr>
-        <w:pStyle w:val="SourceCode"/>
-      </w:pPr>
-      <w:r>
-        <w:rPr>
-          <w:rStyle w:val="VerbatimChar"/>
-        </w:rPr>
-        <w:t xml:space="preserve">&gt; int x = 10;</w:t>
-      </w:r>
-      <w:r>
-        <w:br/>
-      </w:r>
-      <w:r>
-        <w:rPr>
-          <w:rStyle w:val="VerbatimChar"/>
-        </w:rPr>
-        <w:t xml:space="preserve">&gt; x : ++;</w:t>
-      </w:r>
-      <w:r>
-        <w:br/>
-      </w:r>
-      <w:r>
-        <w:rPr>
-          <w:rStyle w:val="VerbatimChar"/>
-        </w:rPr>
-        <w:t xml:space="preserve">&gt; print(x);</w:t>
-      </w:r>
-      <w:r>
-        <w:br/>
-      </w:r>
-      <w:r>
-        <w:rPr>
-          <w:rStyle w:val="VerbatimChar"/>
-        </w:rPr>
-        <w:t xml:space="preserve">11</w:t>
-      </w:r>
-    </w:p>
-    <w:p>
-      <w:pPr>
-        <w:pStyle w:val="FirstParagraph"/>
-      </w:pPr>
-      <w:r>
-        <w:t xml:space="preserve">Il prompt supporta comandi speciali e sintassi multilinea.</w:t>
-      </w:r>
-    </w:p>
-    <w:bookmarkEnd w:id="75"/>
-    <w:bookmarkStart w:id="76" w:name="Xa349e6e464389ffafff4e65a7ed3b671585628c"/>
-    <w:p>
-      <w:pPr>
-        <w:pStyle w:val="Heading2"/>
-      </w:pPr>
-      <w:r>
-        <w:t xml:space="preserve">12.3 Comandi speciali (es.</w:t>
-      </w:r>
-      <w:r>
-        <w:t xml:space="preserve"> </w:t>
-      </w:r>
-      <w:r>
-        <w:rPr>
-          <w:rStyle w:val="VerbatimChar"/>
-        </w:rPr>
-        <w:t xml:space="preserve">.exit</w:t>
-      </w:r>
-      <w:r>
-        <w:t xml:space="preserve">,</w:t>
-      </w:r>
-      <w:r>
-        <w:t xml:space="preserve"> </w:t>
-      </w:r>
-      <w:r>
-        <w:rPr>
-          <w:rStyle w:val="VerbatimChar"/>
-        </w:rPr>
-        <w:t xml:space="preserve">.help</w:t>
-      </w:r>
-      <w:r>
-        <w:t xml:space="preserve">)</w:t>
-      </w:r>
-    </w:p>
-    <w:p>
-      <w:pPr>
-        <w:pStyle w:val="FirstParagraph"/>
-      </w:pPr>
-      <w:r>
-        <w:t xml:space="preserve">Nel prompt interattivo sono disponibili comandi speciali:</w:t>
       </w:r>
     </w:p>
     <w:p>
@@ -12839,13 +12499,13 @@
         <w:rPr>
           <w:rStyle w:val="VerbatimChar"/>
         </w:rPr>
-        <w:t xml:space="preserve">.exit</w:t>
-      </w:r>
-      <w:r>
-        <w:t xml:space="preserve"> </w:t>
-      </w:r>
-      <w:r>
-        <w:t xml:space="preserve">– Chiude il REPL</w:t>
+        <w:t xml:space="preserve">write(str data)</w:t>
+      </w:r>
+      <w:r>
+        <w:t xml:space="preserve"> </w:t>
+      </w:r>
+      <w:r>
+        <w:t xml:space="preserve">– Scrive nel file</w:t>
       </w:r>
     </w:p>
     <w:p>
@@ -12859,13 +12519,13 @@
         <w:rPr>
           <w:rStyle w:val="VerbatimChar"/>
         </w:rPr>
-        <w:t xml:space="preserve">.help</w:t>
-      </w:r>
-      <w:r>
-        <w:t xml:space="preserve"> </w:t>
-      </w:r>
-      <w:r>
-        <w:t xml:space="preserve">– Mostra la guida in linea</w:t>
+        <w:t xml:space="preserve">read() → str</w:t>
+      </w:r>
+      <w:r>
+        <w:t xml:space="preserve"> </w:t>
+      </w:r>
+      <w:r>
+        <w:t xml:space="preserve">– Legge l’intero contenuto</w:t>
       </w:r>
     </w:p>
     <w:p>
@@ -12879,13 +12539,13 @@
         <w:rPr>
           <w:rStyle w:val="VerbatimChar"/>
         </w:rPr>
-        <w:t xml:space="preserve">.clear</w:t>
-      </w:r>
-      <w:r>
-        <w:t xml:space="preserve"> </w:t>
-      </w:r>
-      <w:r>
-        <w:t xml:space="preserve">– Pulisce la schermata</w:t>
+        <w:t xml:space="preserve">readline() → str</w:t>
+      </w:r>
+      <w:r>
+        <w:t xml:space="preserve"> </w:t>
+      </w:r>
+      <w:r>
+        <w:t xml:space="preserve">– Legge una singola linea</w:t>
       </w:r>
     </w:p>
     <w:p>
@@ -12899,13 +12559,21 @@
         <w:rPr>
           <w:rStyle w:val="VerbatimChar"/>
         </w:rPr>
-        <w:t xml:space="preserve">.env</w:t>
-      </w:r>
-      <w:r>
-        <w:t xml:space="preserve"> </w:t>
-      </w:r>
-      <w:r>
-        <w:t xml:space="preserve">– Mostra le variabili definite</w:t>
+        <w:t xml:space="preserve">close()</w:t>
+      </w:r>
+      <w:r>
+        <w:t xml:space="preserve"> </w:t>
+      </w:r>
+      <w:r>
+        <w:t xml:space="preserve">– Chiude il file</w:t>
+      </w:r>
+    </w:p>
+    <w:p>
+      <w:pPr>
+        <w:pStyle w:val="FirstParagraph"/>
+      </w:pPr>
+      <w:r>
+        <w:t xml:space="preserve">Esempio di lettura:</w:t>
       </w:r>
     </w:p>
     <w:p>
@@ -12914,45 +12582,203 @@
       </w:pPr>
       <w:r>
         <w:rPr>
-          <w:rStyle w:val="VerbatimChar"/>
-        </w:rPr>
-        <w:t xml:space="preserve">&gt; .help</w:t>
-      </w:r>
-      <w:r>
-        <w:br/>
-      </w:r>
-      <w:r>
-        <w:rPr>
-          <w:rStyle w:val="VerbatimChar"/>
-        </w:rPr>
-        <w:t xml:space="preserve">Comandi disponibili:</w:t>
-      </w:r>
-      <w:r>
-        <w:br/>
-      </w:r>
-      <w:r>
-        <w:rPr>
-          <w:rStyle w:val="VerbatimChar"/>
-        </w:rPr>
-        <w:t xml:space="preserve">  .exit    → Esce dal prompt</w:t>
-      </w:r>
-      <w:r>
-        <w:br/>
-      </w:r>
-      <w:r>
-        <w:rPr>
-          <w:rStyle w:val="VerbatimChar"/>
-        </w:rPr>
-        <w:t xml:space="preserve">  .help    → Mostra questo messaggio</w:t>
-      </w:r>
-      <w:r>
-        <w:br/>
-      </w:r>
-      <w:r>
-        <w:rPr>
-          <w:rStyle w:val="VerbatimChar"/>
-        </w:rPr>
-        <w:t xml:space="preserve">  .env     → Elenca variabili e moduli caricati</w:t>
+          <w:rStyle w:val="NormalTok"/>
+        </w:rPr>
+        <w:t xml:space="preserve">file f </w:t>
+      </w:r>
+      <w:r>
+        <w:rPr>
+          <w:rStyle w:val="OperatorTok"/>
+        </w:rPr>
+        <w:t xml:space="preserve">=</w:t>
+      </w:r>
+      <w:r>
+        <w:rPr>
+          <w:rStyle w:val="NormalTok"/>
+        </w:rPr>
+        <w:t xml:space="preserve"> std</w:t>
+      </w:r>
+      <w:r>
+        <w:rPr>
+          <w:rStyle w:val="OperatorTok"/>
+        </w:rPr>
+        <w:t xml:space="preserve">.</w:t>
+      </w:r>
+      <w:r>
+        <w:rPr>
+          <w:rStyle w:val="NormalTok"/>
+        </w:rPr>
+        <w:t xml:space="preserve">fs </w:t>
+      </w:r>
+      <w:r>
+        <w:rPr>
+          <w:rStyle w:val="OperatorTok"/>
+        </w:rPr>
+        <w:t xml:space="preserve">:</w:t>
+      </w:r>
+      <w:r>
+        <w:rPr>
+          <w:rStyle w:val="NormalTok"/>
+        </w:rPr>
+        <w:t xml:space="preserve"> open</w:t>
+      </w:r>
+      <w:r>
+        <w:rPr>
+          <w:rStyle w:val="OperatorTok"/>
+        </w:rPr>
+        <w:t xml:space="preserve">(</w:t>
+      </w:r>
+      <w:r>
+        <w:rPr>
+          <w:rStyle w:val="StringTok"/>
+        </w:rPr>
+        <w:t xml:space="preserve">"dati.txt"</w:t>
+      </w:r>
+      <w:r>
+        <w:rPr>
+          <w:rStyle w:val="OperatorTok"/>
+        </w:rPr>
+        <w:t xml:space="preserve">,</w:t>
+      </w:r>
+      <w:r>
+        <w:rPr>
+          <w:rStyle w:val="NormalTok"/>
+        </w:rPr>
+        <w:t xml:space="preserve"> </w:t>
+      </w:r>
+      <w:r>
+        <w:rPr>
+          <w:rStyle w:val="StringTok"/>
+        </w:rPr>
+        <w:t xml:space="preserve">"r"</w:t>
+      </w:r>
+      <w:r>
+        <w:rPr>
+          <w:rStyle w:val="OperatorTok"/>
+        </w:rPr>
+        <w:t xml:space="preserve">);</w:t>
+      </w:r>
+      <w:r>
+        <w:br/>
+      </w:r>
+      <w:r>
+        <w:rPr>
+          <w:rStyle w:val="NormalTok"/>
+        </w:rPr>
+        <w:t xml:space="preserve">str contenuto </w:t>
+      </w:r>
+      <w:r>
+        <w:rPr>
+          <w:rStyle w:val="OperatorTok"/>
+        </w:rPr>
+        <w:t xml:space="preserve">=</w:t>
+      </w:r>
+      <w:r>
+        <w:rPr>
+          <w:rStyle w:val="NormalTok"/>
+        </w:rPr>
+        <w:t xml:space="preserve"> f </w:t>
+      </w:r>
+      <w:r>
+        <w:rPr>
+          <w:rStyle w:val="OperatorTok"/>
+        </w:rPr>
+        <w:t xml:space="preserve">:</w:t>
+      </w:r>
+      <w:r>
+        <w:rPr>
+          <w:rStyle w:val="NormalTok"/>
+        </w:rPr>
+        <w:t xml:space="preserve"> read</w:t>
+      </w:r>
+      <w:r>
+        <w:rPr>
+          <w:rStyle w:val="OperatorTok"/>
+        </w:rPr>
+        <w:t xml:space="preserve">();</w:t>
+      </w:r>
+      <w:r>
+        <w:br/>
+      </w:r>
+      <w:r>
+        <w:rPr>
+          <w:rStyle w:val="NormalTok"/>
+        </w:rPr>
+        <w:t xml:space="preserve">print</w:t>
+      </w:r>
+      <w:r>
+        <w:rPr>
+          <w:rStyle w:val="OperatorTok"/>
+        </w:rPr>
+        <w:t xml:space="preserve">(</w:t>
+      </w:r>
+      <w:r>
+        <w:rPr>
+          <w:rStyle w:val="NormalTok"/>
+        </w:rPr>
+        <w:t xml:space="preserve">contenuto</w:t>
+      </w:r>
+      <w:r>
+        <w:rPr>
+          <w:rStyle w:val="OperatorTok"/>
+        </w:rPr>
+        <w:t xml:space="preserve">);</w:t>
+      </w:r>
+      <w:r>
+        <w:br/>
+      </w:r>
+      <w:r>
+        <w:rPr>
+          <w:rStyle w:val="NormalTok"/>
+        </w:rPr>
+        <w:t xml:space="preserve">f </w:t>
+      </w:r>
+      <w:r>
+        <w:rPr>
+          <w:rStyle w:val="OperatorTok"/>
+        </w:rPr>
+        <w:t xml:space="preserve">:</w:t>
+      </w:r>
+      <w:r>
+        <w:rPr>
+          <w:rStyle w:val="NormalTok"/>
+        </w:rPr>
+        <w:t xml:space="preserve"> close</w:t>
+      </w:r>
+      <w:r>
+        <w:rPr>
+          <w:rStyle w:val="OperatorTok"/>
+        </w:rPr>
+        <w:t xml:space="preserve">();</w:t>
+      </w:r>
+    </w:p>
+    <w:bookmarkEnd w:id="71"/>
+    <w:bookmarkEnd w:id="72"/>
+    <w:bookmarkStart w:id="76" w:name="X3a25d70afc21628968818b53a54d21d6d0ee813"/>
+    <w:p>
+      <w:pPr>
+        <w:pStyle w:val="Heading1"/>
+      </w:pPr>
+      <w:r>
+        <w:t xml:space="preserve">12. Ambiente di esecuzione</w:t>
+      </w:r>
+    </w:p>
+    <w:bookmarkStart w:id="73" w:name="X5d2f8ab681c2cd4cd9e1ec5c51af79af16866d9"/>
+    <w:p>
+      <w:pPr>
+        <w:pStyle w:val="Heading2"/>
+      </w:pPr>
+      <w:r>
+        <w:t xml:space="preserve">12.1 Esecuzione di uno script</w:t>
+      </w:r>
+      <w:r>
+        <w:t xml:space="preserve"> </w:t>
+      </w:r>
+      <w:r>
+        <w:rPr>
+          <w:rStyle w:val="VerbatimChar"/>
+        </w:rPr>
+        <w:t xml:space="preserve">.chy</w:t>
       </w:r>
     </w:p>
     <w:p>
@@ -12960,27 +12786,125 @@
         <w:pStyle w:val="FirstParagraph"/>
       </w:pPr>
       <w:r>
-        <w:t xml:space="preserve">Il REPL è pensato per esperimenti rapidi, test e apprendimento interattivo.</w:t>
-      </w:r>
-    </w:p>
-    <w:bookmarkEnd w:id="76"/>
-    <w:bookmarkEnd w:id="77"/>
-    <w:bookmarkStart w:id="81" w:name="X746bf805fddd1e9d3fcc27aa98ce201c7908bdc"/>
-    <w:p>
-      <w:pPr>
-        <w:pStyle w:val="Heading1"/>
-      </w:pPr>
-      <w:r>
-        <w:t xml:space="preserve">13. Estensioni future</w:t>
-      </w:r>
-    </w:p>
-    <w:bookmarkStart w:id="78" w:name="Xc5b5f8a4c06b9e7ff29220dd37c0a5a5273d8df"/>
+        <w:t xml:space="preserve">Gli script</w:t>
+      </w:r>
+      <w:r>
+        <w:t xml:space="preserve"> </w:t>
+      </w:r>
+      <w:r>
+        <w:rPr>
+          <w:rStyle w:val="VerbatimChar"/>
+        </w:rPr>
+        <w:t xml:space="preserve">.chy</w:t>
+      </w:r>
+      <w:r>
+        <w:t xml:space="preserve"> </w:t>
+      </w:r>
+      <w:r>
+        <w:t xml:space="preserve">sono eseguiti da un interprete Chiron. Si possono eseguire dalla riga di comando:</w:t>
+      </w:r>
+    </w:p>
+    <w:p>
+      <w:pPr>
+        <w:pStyle w:val="SourceCode"/>
+      </w:pPr>
+      <w:r>
+        <w:rPr>
+          <w:rStyle w:val="VerbatimChar"/>
+        </w:rPr>
+        <w:t xml:space="preserve">$ chiron mio_script.chy</w:t>
+      </w:r>
+    </w:p>
+    <w:p>
+      <w:pPr>
+        <w:pStyle w:val="FirstParagraph"/>
+      </w:pPr>
+      <w:r>
+        <w:t xml:space="preserve">È possibile passare argomenti al programma tramite</w:t>
+      </w:r>
+      <w:r>
+        <w:t xml:space="preserve"> </w:t>
+      </w:r>
+      <w:r>
+        <w:rPr>
+          <w:rStyle w:val="VerbatimChar"/>
+        </w:rPr>
+        <w:t xml:space="preserve">args</w:t>
+      </w:r>
+      <w:r>
+        <w:t xml:space="preserve">, una lista disponibile nel contesto globale.</w:t>
+      </w:r>
+    </w:p>
+    <w:p>
+      <w:pPr>
+        <w:pStyle w:val="SourceCode"/>
+      </w:pPr>
+      <w:r>
+        <w:rPr>
+          <w:rStyle w:val="NormalTok"/>
+        </w:rPr>
+        <w:t xml:space="preserve">print</w:t>
+      </w:r>
+      <w:r>
+        <w:rPr>
+          <w:rStyle w:val="OperatorTok"/>
+        </w:rPr>
+        <w:t xml:space="preserve">(</w:t>
+      </w:r>
+      <w:r>
+        <w:rPr>
+          <w:rStyle w:val="StringTok"/>
+        </w:rPr>
+        <w:t xml:space="preserve">"Numero di argomenti:"</w:t>
+      </w:r>
+      <w:r>
+        <w:rPr>
+          <w:rStyle w:val="OperatorTok"/>
+        </w:rPr>
+        <w:t xml:space="preserve">,</w:t>
+      </w:r>
+      <w:r>
+        <w:rPr>
+          <w:rStyle w:val="NormalTok"/>
+        </w:rPr>
+        <w:t xml:space="preserve"> args </w:t>
+      </w:r>
+      <w:r>
+        <w:rPr>
+          <w:rStyle w:val="OperatorTok"/>
+        </w:rPr>
+        <w:t xml:space="preserve">:</w:t>
+      </w:r>
+      <w:r>
+        <w:rPr>
+          <w:rStyle w:val="NormalTok"/>
+        </w:rPr>
+        <w:t xml:space="preserve"> size</w:t>
+      </w:r>
+      <w:r>
+        <w:rPr>
+          <w:rStyle w:val="OperatorTok"/>
+        </w:rPr>
+        <w:t xml:space="preserve">());</w:t>
+      </w:r>
+    </w:p>
+    <w:bookmarkEnd w:id="73"/>
+    <w:bookmarkStart w:id="74" w:name="Xde8879cae412e72ed86b6129e433466e41f0978"/>
     <w:p>
       <w:pPr>
         <w:pStyle w:val="Heading2"/>
       </w:pPr>
       <w:r>
-        <w:t xml:space="preserve">13.1 Lambda e funzioni anonime</w:t>
+        <w:t xml:space="preserve">12.2 Prompt interattivo</w:t>
+      </w:r>
+      <w:r>
+        <w:t xml:space="preserve"> </w:t>
+      </w:r>
+      <w:r>
+        <w:rPr>
+          <w:rStyle w:val="VerbatimChar"/>
+        </w:rPr>
+        <w:t xml:space="preserve">&gt;</w:t>
       </w:r>
     </w:p>
     <w:p>
@@ -12988,34 +12912,7 @@
         <w:pStyle w:val="FirstParagraph"/>
       </w:pPr>
       <w:r>
-        <w:t xml:space="preserve">Chiron prevede di integrare nel prossimo futuro il supporto a funzioni anonime (lambda), per migliorare la concisione e la flessibilità del codice. Le lambda permetteranno di definire funzioni inline, senza dover creare dichiarazioni formali, facilitando la programmazione funzionale e la scrittura di callback o funzioni di ordine superiore.</w:t>
-      </w:r>
-    </w:p>
-    <w:p>
-      <w:pPr>
-        <w:pStyle w:val="BodyText"/>
-      </w:pPr>
-      <w:r>
-        <w:t xml:space="preserve">Sintassi proposta:</w:t>
-      </w:r>
-    </w:p>
-    <w:p>
-      <w:pPr>
-        <w:pStyle w:val="BodyText"/>
-      </w:pPr>
-      <w:r>
-        <w:rPr>
-          <w:rStyle w:val="VerbatimChar"/>
-        </w:rPr>
-        <w:t xml:space="preserve">lambda (parametri) : espressione</w:t>
-      </w:r>
-    </w:p>
-    <w:p>
-      <w:pPr>
-        <w:pStyle w:val="BodyText"/>
-      </w:pPr>
-      <w:r>
-        <w:t xml:space="preserve">Esempio</w:t>
+        <w:t xml:space="preserve">Chiron include un REPL (Read-Eval-Print Loop), accessibile semplicemente eseguendo:</w:t>
       </w:r>
     </w:p>
     <w:p>
@@ -13024,145 +12921,105 @@
       </w:pPr>
       <w:r>
         <w:rPr>
-          <w:rStyle w:val="KeywordTok"/>
-        </w:rPr>
-        <w:t xml:space="preserve">auto</w:t>
-      </w:r>
-      <w:r>
-        <w:rPr>
-          <w:rStyle w:val="NormalTok"/>
-        </w:rPr>
-        <w:t xml:space="preserve"> somma </w:t>
-      </w:r>
-      <w:r>
-        <w:rPr>
-          <w:rStyle w:val="OperatorTok"/>
-        </w:rPr>
-        <w:t xml:space="preserve">=</w:t>
-      </w:r>
-      <w:r>
-        <w:rPr>
-          <w:rStyle w:val="NormalTok"/>
-        </w:rPr>
-        <w:t xml:space="preserve"> lambda </w:t>
-      </w:r>
-      <w:r>
-        <w:rPr>
-          <w:rStyle w:val="OperatorTok"/>
-        </w:rPr>
-        <w:t xml:space="preserve">(</w:t>
-      </w:r>
-      <w:r>
-        <w:rPr>
-          <w:rStyle w:val="NormalTok"/>
-        </w:rPr>
-        <w:t xml:space="preserve">a</w:t>
-      </w:r>
-      <w:r>
-        <w:rPr>
-          <w:rStyle w:val="OperatorTok"/>
-        </w:rPr>
+          <w:rStyle w:val="VerbatimChar"/>
+        </w:rPr>
+        <w:t xml:space="preserve">$ chiron</w:t>
+      </w:r>
+    </w:p>
+    <w:p>
+      <w:pPr>
+        <w:pStyle w:val="FirstParagraph"/>
+      </w:pPr>
+      <w:r>
+        <w:t xml:space="preserve">Nel REPL, ogni riga viene interpretata ed eseguita immediatamente.</w:t>
+      </w:r>
+    </w:p>
+    <w:p>
+      <w:pPr>
+        <w:pStyle w:val="SourceCode"/>
+      </w:pPr>
+      <w:r>
+        <w:rPr>
+          <w:rStyle w:val="VerbatimChar"/>
+        </w:rPr>
+        <w:t xml:space="preserve">&gt; int x = 10;</w:t>
+      </w:r>
+      <w:r>
+        <w:br/>
+      </w:r>
+      <w:r>
+        <w:rPr>
+          <w:rStyle w:val="VerbatimChar"/>
+        </w:rPr>
+        <w:t xml:space="preserve">&gt; x : ++;</w:t>
+      </w:r>
+      <w:r>
+        <w:br/>
+      </w:r>
+      <w:r>
+        <w:rPr>
+          <w:rStyle w:val="VerbatimChar"/>
+        </w:rPr>
+        <w:t xml:space="preserve">&gt; print(x);</w:t>
+      </w:r>
+      <w:r>
+        <w:br/>
+      </w:r>
+      <w:r>
+        <w:rPr>
+          <w:rStyle w:val="VerbatimChar"/>
+        </w:rPr>
+        <w:t xml:space="preserve">11</w:t>
+      </w:r>
+    </w:p>
+    <w:p>
+      <w:pPr>
+        <w:pStyle w:val="FirstParagraph"/>
+      </w:pPr>
+      <w:r>
+        <w:t xml:space="preserve">Il prompt supporta comandi speciali e sintassi multilinea.</w:t>
+      </w:r>
+    </w:p>
+    <w:bookmarkEnd w:id="74"/>
+    <w:bookmarkStart w:id="75" w:name="Xa349e6e464389ffafff4e65a7ed3b671585628c"/>
+    <w:p>
+      <w:pPr>
+        <w:pStyle w:val="Heading2"/>
+      </w:pPr>
+      <w:r>
+        <w:t xml:space="preserve">12.3 Comandi speciali (es.</w:t>
+      </w:r>
+      <w:r>
+        <w:t xml:space="preserve"> </w:t>
+      </w:r>
+      <w:r>
+        <w:rPr>
+          <w:rStyle w:val="VerbatimChar"/>
+        </w:rPr>
+        <w:t xml:space="preserve">.exit</w:t>
+      </w:r>
+      <w:r>
         <w:t xml:space="preserve">,</w:t>
       </w:r>
       <w:r>
-        <w:rPr>
-          <w:rStyle w:val="NormalTok"/>
-        </w:rPr>
-        <w:t xml:space="preserve"> b</w:t>
-      </w:r>
-      <w:r>
-        <w:rPr>
-          <w:rStyle w:val="OperatorTok"/>
-        </w:rPr>
+        <w:t xml:space="preserve"> </w:t>
+      </w:r>
+      <w:r>
+        <w:rPr>
+          <w:rStyle w:val="VerbatimChar"/>
+        </w:rPr>
+        <w:t xml:space="preserve">.help</w:t>
+      </w:r>
+      <w:r>
         <w:t xml:space="preserve">)</w:t>
       </w:r>
-      <w:r>
-        <w:rPr>
-          <w:rStyle w:val="NormalTok"/>
-        </w:rPr>
-        <w:t xml:space="preserve"> </w:t>
-      </w:r>
-      <w:r>
-        <w:rPr>
-          <w:rStyle w:val="OperatorTok"/>
-        </w:rPr>
-        <w:t xml:space="preserve">:</w:t>
-      </w:r>
-      <w:r>
-        <w:rPr>
-          <w:rStyle w:val="NormalTok"/>
-        </w:rPr>
-        <w:t xml:space="preserve"> a </w:t>
-      </w:r>
-      <w:r>
-        <w:rPr>
-          <w:rStyle w:val="OperatorTok"/>
-        </w:rPr>
-        <w:t xml:space="preserve">+</w:t>
-      </w:r>
-      <w:r>
-        <w:rPr>
-          <w:rStyle w:val="NormalTok"/>
-        </w:rPr>
-        <w:t xml:space="preserve"> b</w:t>
-      </w:r>
-      <w:r>
-        <w:rPr>
-          <w:rStyle w:val="OperatorTok"/>
-        </w:rPr>
-        <w:t xml:space="preserve">;</w:t>
-      </w:r>
-    </w:p>
-    <w:bookmarkEnd w:id="78"/>
-    <w:bookmarkStart w:id="79" w:name="X91d9b9890062d8b25287237f38c1ceb98d01085"/>
-    <w:p>
-      <w:pPr>
-        <w:pStyle w:val="Heading2"/>
-      </w:pPr>
-      <w:r>
-        <w:t xml:space="preserve">13.2 Meta-programmazione</w:t>
-      </w:r>
     </w:p>
     <w:p>
       <w:pPr>
         <w:pStyle w:val="FirstParagraph"/>
       </w:pPr>
       <w:r>
-        <w:t xml:space="preserve">Una delle direzioni evolutive di Chiron riguarda la meta-programmazione, cioè la possibilità di scrivere codice che genera o manipola altro codice a tempo di compilazione o esecuzione.</w:t>
-      </w:r>
-    </w:p>
-    <w:p>
-      <w:pPr>
-        <w:pStyle w:val="BodyText"/>
-      </w:pPr>
-      <w:r>
-        <w:t xml:space="preserve">Questo permetterà di introdurre macro più potenti e generiche, sistemi di riflessione limitati e template evoluti, con l’obiettivo di mantenere però la semplicità e la chiarezza del linguaggio.</w:t>
-      </w:r>
-    </w:p>
-    <w:bookmarkEnd w:id="79"/>
-    <w:bookmarkStart w:id="80" w:name="Xc83c1c3b346eed9605b6124e8c23211e74efd63"/>
-    <w:p>
-      <w:pPr>
-        <w:pStyle w:val="Heading2"/>
-      </w:pPr>
-      <w:r>
-        <w:t xml:space="preserve">13.3 Supporto a modelli funzionali o concorrenti</w:t>
-      </w:r>
-    </w:p>
-    <w:p>
-      <w:pPr>
-        <w:pStyle w:val="FirstParagraph"/>
-      </w:pPr>
-      <w:r>
-        <w:t xml:space="preserve">Chiron intende esplorare in futuro modelli di programmazione funzionale e concorrente, per adattarsi alle esigenze moderne.</w:t>
-      </w:r>
-    </w:p>
-    <w:p>
-      <w:pPr>
-        <w:pStyle w:val="BodyText"/>
-      </w:pPr>
-      <w:r>
-        <w:t xml:space="preserve">In particolare, si valutano:</w:t>
+        <w:t xml:space="preserve">Nel prompt interattivo sono disponibili comandi speciali:</w:t>
       </w:r>
     </w:p>
     <w:p>
@@ -13173,7 +13030,16 @@
         </w:numPr>
       </w:pPr>
       <w:r>
-        <w:t xml:space="preserve">Introduzione di tipi immutabili e funzioni pure</w:t>
+        <w:rPr>
+          <w:rStyle w:val="VerbatimChar"/>
+        </w:rPr>
+        <w:t xml:space="preserve">.exit</w:t>
+      </w:r>
+      <w:r>
+        <w:t xml:space="preserve"> </w:t>
+      </w:r>
+      <w:r>
+        <w:t xml:space="preserve">– Chiude il REPL</w:t>
       </w:r>
     </w:p>
     <w:p>
@@ -13184,7 +13050,16 @@
         </w:numPr>
       </w:pPr>
       <w:r>
-        <w:t xml:space="preserve">Costrutti per la gestione della concorrenza (thread, async/await)</w:t>
+        <w:rPr>
+          <w:rStyle w:val="VerbatimChar"/>
+        </w:rPr>
+        <w:t xml:space="preserve">.help</w:t>
+      </w:r>
+      <w:r>
+        <w:t xml:space="preserve"> </w:t>
+      </w:r>
+      <w:r>
+        <w:t xml:space="preserve">– Mostra la guida in linea</w:t>
       </w:r>
     </w:p>
     <w:p>
@@ -13195,7 +13070,16 @@
         </w:numPr>
       </w:pPr>
       <w:r>
-        <w:t xml:space="preserve">Sistemi di sincronizzazione semplificati</w:t>
+        <w:rPr>
+          <w:rStyle w:val="VerbatimChar"/>
+        </w:rPr>
+        <w:t xml:space="preserve">.clear</w:t>
+      </w:r>
+      <w:r>
+        <w:t xml:space="preserve"> </w:t>
+      </w:r>
+      <w:r>
+        <w:t xml:space="preserve">– Pulisce la schermata</w:t>
       </w:r>
     </w:p>
     <w:p>
@@ -13206,6 +13090,316 @@
         </w:numPr>
       </w:pPr>
       <w:r>
+        <w:rPr>
+          <w:rStyle w:val="VerbatimChar"/>
+        </w:rPr>
+        <w:t xml:space="preserve">.env</w:t>
+      </w:r>
+      <w:r>
+        <w:t xml:space="preserve"> </w:t>
+      </w:r>
+      <w:r>
+        <w:t xml:space="preserve">– Mostra le variabili definite</w:t>
+      </w:r>
+    </w:p>
+    <w:p>
+      <w:pPr>
+        <w:pStyle w:val="SourceCode"/>
+      </w:pPr>
+      <w:r>
+        <w:rPr>
+          <w:rStyle w:val="VerbatimChar"/>
+        </w:rPr>
+        <w:t xml:space="preserve">&gt; .help</w:t>
+      </w:r>
+      <w:r>
+        <w:br/>
+      </w:r>
+      <w:r>
+        <w:rPr>
+          <w:rStyle w:val="VerbatimChar"/>
+        </w:rPr>
+        <w:t xml:space="preserve">Comandi disponibili:</w:t>
+      </w:r>
+      <w:r>
+        <w:br/>
+      </w:r>
+      <w:r>
+        <w:rPr>
+          <w:rStyle w:val="VerbatimChar"/>
+        </w:rPr>
+        <w:t xml:space="preserve">  .exit    → Esce dal prompt</w:t>
+      </w:r>
+      <w:r>
+        <w:br/>
+      </w:r>
+      <w:r>
+        <w:rPr>
+          <w:rStyle w:val="VerbatimChar"/>
+        </w:rPr>
+        <w:t xml:space="preserve">  .help    → Mostra questo messaggio</w:t>
+      </w:r>
+      <w:r>
+        <w:br/>
+      </w:r>
+      <w:r>
+        <w:rPr>
+          <w:rStyle w:val="VerbatimChar"/>
+        </w:rPr>
+        <w:t xml:space="preserve">  .env     → Elenca variabili e moduli caricati</w:t>
+      </w:r>
+    </w:p>
+    <w:p>
+      <w:pPr>
+        <w:pStyle w:val="FirstParagraph"/>
+      </w:pPr>
+      <w:r>
+        <w:t xml:space="preserve">Il REPL è pensato per esperimenti rapidi, test e apprendimento interattivo.</w:t>
+      </w:r>
+    </w:p>
+    <w:bookmarkEnd w:id="75"/>
+    <w:bookmarkEnd w:id="76"/>
+    <w:bookmarkStart w:id="80" w:name="X746bf805fddd1e9d3fcc27aa98ce201c7908bdc"/>
+    <w:p>
+      <w:pPr>
+        <w:pStyle w:val="Heading1"/>
+      </w:pPr>
+      <w:r>
+        <w:t xml:space="preserve">13. Estensioni future</w:t>
+      </w:r>
+    </w:p>
+    <w:bookmarkStart w:id="77" w:name="Xc5b5f8a4c06b9e7ff29220dd37c0a5a5273d8df"/>
+    <w:p>
+      <w:pPr>
+        <w:pStyle w:val="Heading2"/>
+      </w:pPr>
+      <w:r>
+        <w:t xml:space="preserve">13.1 Lambda e funzioni anonime</w:t>
+      </w:r>
+    </w:p>
+    <w:p>
+      <w:pPr>
+        <w:pStyle w:val="FirstParagraph"/>
+      </w:pPr>
+      <w:r>
+        <w:t xml:space="preserve">Chiron prevede di integrare nel prossimo futuro il supporto a funzioni anonime (lambda), per migliorare la concisione e la flessibilità del codice. Le lambda permetteranno di definire funzioni inline, senza dover creare dichiarazioni formali, facilitando la programmazione funzionale e la scrittura di callback o funzioni di ordine superiore.</w:t>
+      </w:r>
+    </w:p>
+    <w:p>
+      <w:pPr>
+        <w:pStyle w:val="BodyText"/>
+      </w:pPr>
+      <w:r>
+        <w:t xml:space="preserve">Sintassi proposta:</w:t>
+      </w:r>
+    </w:p>
+    <w:p>
+      <w:pPr>
+        <w:pStyle w:val="BodyText"/>
+      </w:pPr>
+      <w:r>
+        <w:rPr>
+          <w:rStyle w:val="VerbatimChar"/>
+        </w:rPr>
+        <w:t xml:space="preserve">lambda (parametri) : espressione</w:t>
+      </w:r>
+    </w:p>
+    <w:p>
+      <w:pPr>
+        <w:pStyle w:val="BodyText"/>
+      </w:pPr>
+      <w:r>
+        <w:t xml:space="preserve">Esempio</w:t>
+      </w:r>
+    </w:p>
+    <w:p>
+      <w:pPr>
+        <w:pStyle w:val="SourceCode"/>
+      </w:pPr>
+      <w:r>
+        <w:rPr>
+          <w:rStyle w:val="KeywordTok"/>
+        </w:rPr>
+        <w:t xml:space="preserve">auto</w:t>
+      </w:r>
+      <w:r>
+        <w:rPr>
+          <w:rStyle w:val="NormalTok"/>
+        </w:rPr>
+        <w:t xml:space="preserve"> somma </w:t>
+      </w:r>
+      <w:r>
+        <w:rPr>
+          <w:rStyle w:val="OperatorTok"/>
+        </w:rPr>
+        <w:t xml:space="preserve">=</w:t>
+      </w:r>
+      <w:r>
+        <w:rPr>
+          <w:rStyle w:val="NormalTok"/>
+        </w:rPr>
+        <w:t xml:space="preserve"> lambda </w:t>
+      </w:r>
+      <w:r>
+        <w:rPr>
+          <w:rStyle w:val="OperatorTok"/>
+        </w:rPr>
+        <w:t xml:space="preserve">(</w:t>
+      </w:r>
+      <w:r>
+        <w:rPr>
+          <w:rStyle w:val="NormalTok"/>
+        </w:rPr>
+        <w:t xml:space="preserve">a</w:t>
+      </w:r>
+      <w:r>
+        <w:rPr>
+          <w:rStyle w:val="OperatorTok"/>
+        </w:rPr>
+        <w:t xml:space="preserve">,</w:t>
+      </w:r>
+      <w:r>
+        <w:rPr>
+          <w:rStyle w:val="NormalTok"/>
+        </w:rPr>
+        <w:t xml:space="preserve"> b</w:t>
+      </w:r>
+      <w:r>
+        <w:rPr>
+          <w:rStyle w:val="OperatorTok"/>
+        </w:rPr>
+        <w:t xml:space="preserve">)</w:t>
+      </w:r>
+      <w:r>
+        <w:rPr>
+          <w:rStyle w:val="NormalTok"/>
+        </w:rPr>
+        <w:t xml:space="preserve"> </w:t>
+      </w:r>
+      <w:r>
+        <w:rPr>
+          <w:rStyle w:val="OperatorTok"/>
+        </w:rPr>
+        <w:t xml:space="preserve">:</w:t>
+      </w:r>
+      <w:r>
+        <w:rPr>
+          <w:rStyle w:val="NormalTok"/>
+        </w:rPr>
+        <w:t xml:space="preserve"> a </w:t>
+      </w:r>
+      <w:r>
+        <w:rPr>
+          <w:rStyle w:val="OperatorTok"/>
+        </w:rPr>
+        <w:t xml:space="preserve">+</w:t>
+      </w:r>
+      <w:r>
+        <w:rPr>
+          <w:rStyle w:val="NormalTok"/>
+        </w:rPr>
+        <w:t xml:space="preserve"> b</w:t>
+      </w:r>
+      <w:r>
+        <w:rPr>
+          <w:rStyle w:val="OperatorTok"/>
+        </w:rPr>
+        <w:t xml:space="preserve">;</w:t>
+      </w:r>
+    </w:p>
+    <w:bookmarkEnd w:id="77"/>
+    <w:bookmarkStart w:id="78" w:name="X91d9b9890062d8b25287237f38c1ceb98d01085"/>
+    <w:p>
+      <w:pPr>
+        <w:pStyle w:val="Heading2"/>
+      </w:pPr>
+      <w:r>
+        <w:t xml:space="preserve">13.2 Meta-programmazione</w:t>
+      </w:r>
+    </w:p>
+    <w:p>
+      <w:pPr>
+        <w:pStyle w:val="FirstParagraph"/>
+      </w:pPr>
+      <w:r>
+        <w:t xml:space="preserve">Una delle direzioni evolutive di Chiron riguarda la meta-programmazione, cioè la possibilità di scrivere codice che genera o manipola altro codice a tempo di compilazione o esecuzione.</w:t>
+      </w:r>
+    </w:p>
+    <w:p>
+      <w:pPr>
+        <w:pStyle w:val="BodyText"/>
+      </w:pPr>
+      <w:r>
+        <w:t xml:space="preserve">Questo permetterà di introdurre macro più potenti e generiche, sistemi di riflessione limitati e template evoluti, con l’obiettivo di mantenere però la semplicità e la chiarezza del linguaggio.</w:t>
+      </w:r>
+    </w:p>
+    <w:bookmarkEnd w:id="78"/>
+    <w:bookmarkStart w:id="79" w:name="Xc83c1c3b346eed9605b6124e8c23211e74efd63"/>
+    <w:p>
+      <w:pPr>
+        <w:pStyle w:val="Heading2"/>
+      </w:pPr>
+      <w:r>
+        <w:t xml:space="preserve">13.3 Supporto a modelli funzionali o concorrenti</w:t>
+      </w:r>
+    </w:p>
+    <w:p>
+      <w:pPr>
+        <w:pStyle w:val="FirstParagraph"/>
+      </w:pPr>
+      <w:r>
+        <w:t xml:space="preserve">Chiron intende esplorare in futuro modelli di programmazione funzionale e concorrente, per adattarsi alle esigenze moderne.</w:t>
+      </w:r>
+    </w:p>
+    <w:p>
+      <w:pPr>
+        <w:pStyle w:val="BodyText"/>
+      </w:pPr>
+      <w:r>
+        <w:t xml:space="preserve">In particolare, si valutano:</w:t>
+      </w:r>
+    </w:p>
+    <w:p>
+      <w:pPr>
+        <w:numPr>
+          <w:ilvl w:val="0"/>
+          <w:numId w:val="1025"/>
+        </w:numPr>
+      </w:pPr>
+      <w:r>
+        <w:t xml:space="preserve">Introduzione di tipi immutabili e funzioni pure</w:t>
+      </w:r>
+    </w:p>
+    <w:p>
+      <w:pPr>
+        <w:numPr>
+          <w:ilvl w:val="0"/>
+          <w:numId w:val="1025"/>
+        </w:numPr>
+      </w:pPr>
+      <w:r>
+        <w:t xml:space="preserve">Costrutti per la gestione della concorrenza (thread, async/await)</w:t>
+      </w:r>
+    </w:p>
+    <w:p>
+      <w:pPr>
+        <w:numPr>
+          <w:ilvl w:val="0"/>
+          <w:numId w:val="1025"/>
+        </w:numPr>
+      </w:pPr>
+      <w:r>
+        <w:t xml:space="preserve">Sistemi di sincronizzazione semplificati</w:t>
+      </w:r>
+    </w:p>
+    <w:p>
+      <w:pPr>
+        <w:numPr>
+          <w:ilvl w:val="0"/>
+          <w:numId w:val="1025"/>
+        </w:numPr>
+      </w:pPr>
+      <w:r>
         <w:t xml:space="preserve">Meccanismi per la gestione della concorrenza basata su messaggi o attori</w:t>
       </w:r>
     </w:p>
@@ -13217,8 +13411,8 @@
         <w:t xml:space="preserve">L’obiettivo è fornire strumenti efficaci per la scrittura di software moderno, mantenendo il bilanciamento con la semplicità e leggibilità che caratterizza Chiron.</w:t>
       </w:r>
     </w:p>
+    <w:bookmarkEnd w:id="79"/>
     <w:bookmarkEnd w:id="80"/>
-    <w:bookmarkEnd w:id="81"/>
     <w:sectPr/>
   </w:body>
 </w:document>
@@ -13241,6 +13435,25 @@
     <w:p>
       <w:r>
         <w:separator/>
+      </w:r>
+    </w:p>
+  </w:footnote>
+  <w:footnote w:id="67">
+    <w:p>
+      <w:pPr>
+        <w:pStyle w:val="FootnoteText"/>
+      </w:pPr>
+      <w:r>
+        <w:rPr>
+          <w:rStyle w:val="FootnoteReference"/>
+        </w:rPr>
+        <w:footnoteRef/>
+      </w:r>
+      <w:r>
+        <w:t xml:space="preserve"> </w:t>
+      </w:r>
+      <w:r>
+        <w:t xml:space="preserve">fork della libreria 'pyinputplus' creata da alSweigart. Fork di peetaCodes, autore di chiron e di questo manuale</w:t>
       </w:r>
     </w:p>
   </w:footnote>
@@ -13640,6 +13853,9 @@
     <w:abstractNumId w:val="991"/>
   </w:num>
   <w:num w:numId="1024">
+    <w:abstractNumId w:val="991"/>
+  </w:num>
+  <w:num w:numId="1025">
     <w:abstractNumId w:val="991"/>
   </w:num>
 </w:numbering>

</xml_diff>

<commit_message>
Updated the manual to include features that I haven't implemented yet!
</commit_message>
<xml_diff>
--- a/manuals/manual.docx
+++ b/manuals/manual.docx
@@ -6481,7 +6481,7 @@
     </w:p>
     <w:bookmarkEnd w:id="45"/>
     <w:bookmarkEnd w:id="46"/>
-    <w:bookmarkStart w:id="51" w:name="X679e13e4d8f8e3abfcd91944e719f87457188b4"/>
+    <w:bookmarkStart w:id="52" w:name="X679e13e4d8f8e3abfcd91944e719f87457188b4"/>
     <w:p>
       <w:pPr>
         <w:pStyle w:val="Heading1"/>
@@ -7097,16 +7097,44 @@
         <w:t xml:space="preserve"> </w:t>
       </w:r>
       <w:r>
-        <w:t xml:space="preserve">visto in precedenza non è li a caso: infatti in chiron le funzioni non sono nient’altro che variabili. In particolare le funzioni vengono salvate come stringhe multi-linea costanti (</w:t>
-      </w:r>
-      <w:r>
-        <w:rPr>
-          <w:rStyle w:val="VerbatimChar"/>
-        </w:rPr>
-        <w:t xml:space="preserve">const str</w:t>
-      </w:r>
-      <w:r>
-        <w:t xml:space="preserve">)</w:t>
+        <w:t xml:space="preserve">visto in precedenza non è li a caso: infatti in chiron le funzioni non sono nient’altro che variabili.</w:t>
+      </w:r>
+    </w:p>
+    <w:p>
+      <w:pPr>
+        <w:pStyle w:val="BodyText"/>
+      </w:pPr>
+      <w:r>
+        <w:t xml:space="preserve">In pratica,</w:t>
+      </w:r>
+      <w:r>
+        <w:t xml:space="preserve"> </w:t>
+      </w:r>
+      <w:r>
+        <w:rPr>
+          <w:bCs/>
+          <w:b/>
+        </w:rPr>
+        <w:t xml:space="preserve">tutte le funzioni</w:t>
+      </w:r>
+      <w:r>
+        <w:t xml:space="preserve"> </w:t>
+      </w:r>
+      <w:r>
+        <w:t xml:space="preserve">Chiron sono segretamente delle</w:t>
+      </w:r>
+      <w:r>
+        <w:t xml:space="preserve"> </w:t>
+      </w:r>
+      <w:r>
+        <w:rPr>
+          <w:bCs/>
+          <w:b/>
+        </w:rPr>
+        <w:t xml:space="preserve">lambda</w:t>
+      </w:r>
+      <w:r>
+        <w:t xml:space="preserve">.</w:t>
       </w:r>
     </w:p>
     <w:p>
@@ -7130,7 +7158,7 @@
         <w:t xml:space="preserve"> </w:t>
       </w:r>
       <w:r>
-        <w:t xml:space="preserve">non esistono in quanto concettualmente si sta lavorando con stringhe</w:t>
+        <w:t xml:space="preserve">non esistono</w:t>
       </w:r>
     </w:p>
     <w:p>
@@ -7407,9 +7435,674 @@
         <w:t xml:space="preserve">Questa caratteristica abilita l’uso di funzioni di ordine superiore e apre la strada alla programmazione funzionale.</w:t>
       </w:r>
     </w:p>
+    <w:p>
+      <w:pPr>
+        <w:pStyle w:val="BodyText"/>
+      </w:pPr>
+      <w:r>
+        <w:t xml:space="preserve">È possibile quindi inizializzare una funzione senza assegnarle un corpo.</w:t>
+      </w:r>
+    </w:p>
+    <w:p>
+      <w:pPr>
+        <w:pStyle w:val="SourceCode"/>
+      </w:pPr>
+      <w:r>
+        <w:rPr>
+          <w:rStyle w:val="KeywordTok"/>
+        </w:rPr>
+        <w:t xml:space="preserve">auto</w:t>
+      </w:r>
+      <w:r>
+        <w:rPr>
+          <w:rStyle w:val="NormalTok"/>
+        </w:rPr>
+        <w:t xml:space="preserve"> foo</w:t>
+      </w:r>
+      <w:r>
+        <w:rPr>
+          <w:rStyle w:val="OperatorTok"/>
+        </w:rPr>
+        <w:t xml:space="preserve">(</w:t>
+      </w:r>
+      <w:r>
+        <w:rPr>
+          <w:rStyle w:val="DataTypeTok"/>
+        </w:rPr>
+        <w:t xml:space="preserve">int</w:t>
+      </w:r>
+      <w:r>
+        <w:rPr>
+          <w:rStyle w:val="NormalTok"/>
+        </w:rPr>
+        <w:t xml:space="preserve"> a</w:t>
+      </w:r>
+      <w:r>
+        <w:rPr>
+          <w:rStyle w:val="OperatorTok"/>
+        </w:rPr>
+        <w:t xml:space="preserve">,</w:t>
+      </w:r>
+      <w:r>
+        <w:rPr>
+          <w:rStyle w:val="NormalTok"/>
+        </w:rPr>
+        <w:t xml:space="preserve"> </w:t>
+      </w:r>
+      <w:r>
+        <w:rPr>
+          <w:rStyle w:val="DataTypeTok"/>
+        </w:rPr>
+        <w:t xml:space="preserve">int</w:t>
+      </w:r>
+      <w:r>
+        <w:rPr>
+          <w:rStyle w:val="NormalTok"/>
+        </w:rPr>
+        <w:t xml:space="preserve"> b</w:t>
+      </w:r>
+      <w:r>
+        <w:rPr>
+          <w:rStyle w:val="OperatorTok"/>
+        </w:rPr>
+        <w:t xml:space="preserve">);</w:t>
+      </w:r>
+      <w:r>
+        <w:rPr>
+          <w:rStyle w:val="NormalTok"/>
+        </w:rPr>
+        <w:t xml:space="preserve"> </w:t>
+      </w:r>
+      <w:r>
+        <w:rPr>
+          <w:rStyle w:val="CommentTok"/>
+        </w:rPr>
+        <w:t xml:space="preserve">// auto gets the type and return type, but not the arguments .//</w:t>
+      </w:r>
+      <w:r>
+        <w:br/>
+      </w:r>
+      <w:r>
+        <w:br/>
+      </w:r>
+      <w:r>
+        <w:rPr>
+          <w:rStyle w:val="NormalTok"/>
+        </w:rPr>
+        <w:t xml:space="preserve">foo </w:t>
+      </w:r>
+      <w:r>
+        <w:rPr>
+          <w:rStyle w:val="OperatorTok"/>
+        </w:rPr>
+        <w:t xml:space="preserve">=</w:t>
+      </w:r>
+      <w:r>
+        <w:rPr>
+          <w:rStyle w:val="NormalTok"/>
+        </w:rPr>
+        <w:t xml:space="preserve"> </w:t>
+      </w:r>
+      <w:r>
+        <w:rPr>
+          <w:rStyle w:val="OperatorTok"/>
+        </w:rPr>
+        <w:t xml:space="preserve">{</w:t>
+      </w:r>
+      <w:r>
+        <w:br/>
+      </w:r>
+      <w:r>
+        <w:rPr>
+          <w:rStyle w:val="NormalTok"/>
+        </w:rPr>
+        <w:t xml:space="preserve">    </w:t>
+      </w:r>
+      <w:r>
+        <w:rPr>
+          <w:rStyle w:val="ControlFlowTok"/>
+        </w:rPr>
+        <w:t xml:space="preserve">return</w:t>
+      </w:r>
+      <w:r>
+        <w:rPr>
+          <w:rStyle w:val="NormalTok"/>
+        </w:rPr>
+        <w:t xml:space="preserve"> a </w:t>
+      </w:r>
+      <w:r>
+        <w:rPr>
+          <w:rStyle w:val="OperatorTok"/>
+        </w:rPr>
+        <w:t xml:space="preserve">+</w:t>
+      </w:r>
+      <w:r>
+        <w:rPr>
+          <w:rStyle w:val="NormalTok"/>
+        </w:rPr>
+        <w:t xml:space="preserve"> b</w:t>
+      </w:r>
+      <w:r>
+        <w:rPr>
+          <w:rStyle w:val="OperatorTok"/>
+        </w:rPr>
+        <w:t xml:space="preserve">;</w:t>
+      </w:r>
+      <w:r>
+        <w:br/>
+      </w:r>
+      <w:r>
+        <w:rPr>
+          <w:rStyle w:val="OperatorTok"/>
+        </w:rPr>
+        <w:t xml:space="preserve">};</w:t>
+      </w:r>
+      <w:r>
+        <w:br/>
+      </w:r>
+      <w:r>
+        <w:br/>
+      </w:r>
+      <w:r>
+        <w:rPr>
+          <w:rStyle w:val="NormalTok"/>
+        </w:rPr>
+        <w:t xml:space="preserve">foo</w:t>
+      </w:r>
+      <w:r>
+        <w:rPr>
+          <w:rStyle w:val="OperatorTok"/>
+        </w:rPr>
+        <w:t xml:space="preserve">(</w:t>
+      </w:r>
+      <w:r>
+        <w:rPr>
+          <w:rStyle w:val="DecValTok"/>
+        </w:rPr>
+        <w:t xml:space="preserve">4</w:t>
+      </w:r>
+      <w:r>
+        <w:rPr>
+          <w:rStyle w:val="OperatorTok"/>
+        </w:rPr>
+        <w:t xml:space="preserve">,</w:t>
+      </w:r>
+      <w:r>
+        <w:rPr>
+          <w:rStyle w:val="NormalTok"/>
+        </w:rPr>
+        <w:t xml:space="preserve"> </w:t>
+      </w:r>
+      <w:r>
+        <w:rPr>
+          <w:rStyle w:val="DecValTok"/>
+        </w:rPr>
+        <w:t xml:space="preserve">6</w:t>
+      </w:r>
+      <w:r>
+        <w:rPr>
+          <w:rStyle w:val="OperatorTok"/>
+        </w:rPr>
+        <w:t xml:space="preserve">)</w:t>
+      </w:r>
+      <w:r>
+        <w:rPr>
+          <w:rStyle w:val="NormalTok"/>
+        </w:rPr>
+        <w:t xml:space="preserve"> </w:t>
+      </w:r>
+      <w:r>
+        <w:rPr>
+          <w:rStyle w:val="ErrorTok"/>
+        </w:rPr>
+        <w:t xml:space="preserve"># returns 10</w:t>
+      </w:r>
+      <w:r>
+        <w:br/>
+      </w:r>
+      <w:r>
+        <w:br/>
+      </w:r>
+      <w:r>
+        <w:rPr>
+          <w:rStyle w:val="NormalTok"/>
+        </w:rPr>
+        <w:t xml:space="preserve">foo </w:t>
+      </w:r>
+      <w:r>
+        <w:rPr>
+          <w:rStyle w:val="OperatorTok"/>
+        </w:rPr>
+        <w:t xml:space="preserve">=</w:t>
+      </w:r>
+      <w:r>
+        <w:rPr>
+          <w:rStyle w:val="NormalTok"/>
+        </w:rPr>
+        <w:t xml:space="preserve"> </w:t>
+      </w:r>
+      <w:r>
+        <w:rPr>
+          <w:rStyle w:val="OperatorTok"/>
+        </w:rPr>
+        <w:t xml:space="preserve">{</w:t>
+      </w:r>
+      <w:r>
+        <w:br/>
+      </w:r>
+      <w:r>
+        <w:rPr>
+          <w:rStyle w:val="NormalTok"/>
+        </w:rPr>
+        <w:t xml:space="preserve">    </w:t>
+      </w:r>
+      <w:r>
+        <w:rPr>
+          <w:rStyle w:val="ControlFlowTok"/>
+        </w:rPr>
+        <w:t xml:space="preserve">return</w:t>
+      </w:r>
+      <w:r>
+        <w:rPr>
+          <w:rStyle w:val="NormalTok"/>
+        </w:rPr>
+        <w:t xml:space="preserve"> a </w:t>
+      </w:r>
+      <w:r>
+        <w:rPr>
+          <w:rStyle w:val="OperatorTok"/>
+        </w:rPr>
+        <w:t xml:space="preserve">*</w:t>
+      </w:r>
+      <w:r>
+        <w:rPr>
+          <w:rStyle w:val="NormalTok"/>
+        </w:rPr>
+        <w:t xml:space="preserve"> b</w:t>
+      </w:r>
+      <w:r>
+        <w:rPr>
+          <w:rStyle w:val="OperatorTok"/>
+        </w:rPr>
+        <w:t xml:space="preserve">;</w:t>
+      </w:r>
+      <w:r>
+        <w:br/>
+      </w:r>
+      <w:r>
+        <w:rPr>
+          <w:rStyle w:val="OperatorTok"/>
+        </w:rPr>
+        <w:t xml:space="preserve">}</w:t>
+      </w:r>
+      <w:r>
+        <w:br/>
+      </w:r>
+      <w:r>
+        <w:br/>
+      </w:r>
+      <w:r>
+        <w:rPr>
+          <w:rStyle w:val="NormalTok"/>
+        </w:rPr>
+        <w:t xml:space="preserve">foo</w:t>
+      </w:r>
+      <w:r>
+        <w:rPr>
+          <w:rStyle w:val="OperatorTok"/>
+        </w:rPr>
+        <w:t xml:space="preserve">(</w:t>
+      </w:r>
+      <w:r>
+        <w:rPr>
+          <w:rStyle w:val="DecValTok"/>
+        </w:rPr>
+        <w:t xml:space="preserve">4</w:t>
+      </w:r>
+      <w:r>
+        <w:rPr>
+          <w:rStyle w:val="OperatorTok"/>
+        </w:rPr>
+        <w:t xml:space="preserve">,</w:t>
+      </w:r>
+      <w:r>
+        <w:rPr>
+          <w:rStyle w:val="NormalTok"/>
+        </w:rPr>
+        <w:t xml:space="preserve"> </w:t>
+      </w:r>
+      <w:r>
+        <w:rPr>
+          <w:rStyle w:val="DecValTok"/>
+        </w:rPr>
+        <w:t xml:space="preserve">6</w:t>
+      </w:r>
+      <w:r>
+        <w:rPr>
+          <w:rStyle w:val="OperatorTok"/>
+        </w:rPr>
+        <w:t xml:space="preserve">)</w:t>
+      </w:r>
+      <w:r>
+        <w:rPr>
+          <w:rStyle w:val="NormalTok"/>
+        </w:rPr>
+        <w:t xml:space="preserve"> </w:t>
+      </w:r>
+      <w:r>
+        <w:rPr>
+          <w:rStyle w:val="ErrorTok"/>
+        </w:rPr>
+        <w:t xml:space="preserve"># returns 24</w:t>
+      </w:r>
+    </w:p>
+    <w:p>
+      <w:pPr>
+        <w:pStyle w:val="FirstParagraph"/>
+      </w:pPr>
+      <w:r>
+        <w:t xml:space="preserve">Bisogna fare attenzione a non confondere i blocchi di funzione con le mappe!</w:t>
+      </w:r>
+      <w:r>
+        <w:t xml:space="preserve"> </w:t>
+      </w:r>
+      <w:r>
+        <w:t xml:space="preserve">Infati, in caso di ambiguità il keyword auto</w:t>
+      </w:r>
+      <w:r>
+        <w:t xml:space="preserve"> </w:t>
+      </w:r>
+      <w:r>
+        <w:rPr>
+          <w:bCs/>
+          <w:b/>
+        </w:rPr>
+        <w:t xml:space="preserve">assumerà automaticamente che si tratti di una mappa</w:t>
+      </w:r>
+    </w:p>
+    <w:p>
+      <w:pPr>
+        <w:pStyle w:val="SourceCode"/>
+      </w:pPr>
+      <w:r>
+        <w:rPr>
+          <w:rStyle w:val="KeywordTok"/>
+        </w:rPr>
+        <w:t xml:space="preserve">auto</w:t>
+      </w:r>
+      <w:r>
+        <w:rPr>
+          <w:rStyle w:val="NormalTok"/>
+        </w:rPr>
+        <w:t xml:space="preserve"> foo </w:t>
+      </w:r>
+      <w:r>
+        <w:rPr>
+          <w:rStyle w:val="OperatorTok"/>
+        </w:rPr>
+        <w:t xml:space="preserve">=</w:t>
+      </w:r>
+      <w:r>
+        <w:rPr>
+          <w:rStyle w:val="NormalTok"/>
+        </w:rPr>
+        <w:t xml:space="preserve"> </w:t>
+      </w:r>
+      <w:r>
+        <w:rPr>
+          <w:rStyle w:val="OperatorTok"/>
+        </w:rPr>
+        <w:t xml:space="preserve">{};</w:t>
+      </w:r>
+      <w:r>
+        <w:rPr>
+          <w:rStyle w:val="NormalTok"/>
+        </w:rPr>
+        <w:t xml:space="preserve"> </w:t>
+      </w:r>
+      <w:r>
+        <w:rPr>
+          <w:rStyle w:val="CommentTok"/>
+        </w:rPr>
+        <w:t xml:space="preserve">// assumes 'foo' it's a map .//</w:t>
+      </w:r>
+      <w:r>
+        <w:br/>
+      </w:r>
+      <w:r>
+        <w:br/>
+      </w:r>
+      <w:r>
+        <w:rPr>
+          <w:rStyle w:val="NormalTok"/>
+        </w:rPr>
+        <w:t xml:space="preserve">foo </w:t>
+      </w:r>
+      <w:r>
+        <w:rPr>
+          <w:rStyle w:val="OperatorTok"/>
+        </w:rPr>
+        <w:t xml:space="preserve">=</w:t>
+      </w:r>
+      <w:r>
+        <w:rPr>
+          <w:rStyle w:val="NormalTok"/>
+        </w:rPr>
+        <w:t xml:space="preserve"> </w:t>
+      </w:r>
+      <w:r>
+        <w:rPr>
+          <w:rStyle w:val="OperatorTok"/>
+        </w:rPr>
+        <w:t xml:space="preserve">{</w:t>
+      </w:r>
+      <w:r>
+        <w:rPr>
+          <w:rStyle w:val="NormalTok"/>
+        </w:rPr>
+        <w:t xml:space="preserve">print</w:t>
+      </w:r>
+      <w:r>
+        <w:rPr>
+          <w:rStyle w:val="OperatorTok"/>
+        </w:rPr>
+        <w:t xml:space="preserve">(</w:t>
+      </w:r>
+      <w:r>
+        <w:rPr>
+          <w:rStyle w:val="StringTok"/>
+        </w:rPr>
+        <w:t xml:space="preserve">"Hello, World!"</w:t>
+      </w:r>
+      <w:r>
+        <w:rPr>
+          <w:rStyle w:val="OperatorTok"/>
+        </w:rPr>
+        <w:t xml:space="preserve">);</w:t>
+      </w:r>
+      <w:r>
+        <w:rPr>
+          <w:rStyle w:val="NormalTok"/>
+        </w:rPr>
+        <w:t xml:space="preserve"> </w:t>
+      </w:r>
+      <w:r>
+        <w:rPr>
+          <w:rStyle w:val="CommentTok"/>
+        </w:rPr>
+        <w:t xml:space="preserve">// raises TypeError .//</w:t>
+      </w:r>
+    </w:p>
     <w:bookmarkEnd w:id="50"/>
+    <w:bookmarkStart w:id="51" w:name="X79b1d6a1edcae282cf457e9cd88d5c015bb9d80"/>
+    <w:p>
+      <w:pPr>
+        <w:pStyle w:val="Heading2"/>
+      </w:pPr>
+      <w:r>
+        <w:t xml:space="preserve">6.5 Il metodo body()</w:t>
+      </w:r>
+    </w:p>
+    <w:p>
+      <w:pPr>
+        <w:pStyle w:val="FirstParagraph"/>
+      </w:pPr>
+      <w:r>
+        <w:t xml:space="preserve">Importando 'conv' dalla standard library (</w:t>
+      </w:r>
+      <w:r>
+        <w:rPr>
+          <w:iCs/>
+          <w:i/>
+        </w:rPr>
+        <w:t xml:space="preserve">vedi sez.</w:t>
+      </w:r>
+      <w:r>
+        <w:t xml:space="preserve"> </w:t>
+      </w:r>
+      <w:r>
+        <w:t xml:space="preserve">10.3) Chiron si può accedere ai classici metodi di conversione come str(), int() ma anche uno particolare, il metodo body()</w:t>
+      </w:r>
+    </w:p>
+    <w:p>
+      <w:pPr>
+        <w:pStyle w:val="BodyText"/>
+      </w:pPr>
+      <w:r>
+        <w:t xml:space="preserve">Quello che fa in metodo func è prendere in ingresso una stringa multi-linea e la valida come normale codice chiron, restituendo un oggetto body</w:t>
+      </w:r>
+    </w:p>
+    <w:p>
+      <w:pPr>
+        <w:pStyle w:val="SourceCode"/>
+      </w:pPr>
+      <w:r>
+        <w:rPr>
+          <w:rStyle w:val="BuiltInTok"/>
+        </w:rPr>
+        <w:t xml:space="preserve">str</w:t>
+      </w:r>
+      <w:r>
+        <w:rPr>
+          <w:rStyle w:val="NormalTok"/>
+        </w:rPr>
+        <w:t xml:space="preserve"> my_code </w:t>
+      </w:r>
+      <w:r>
+        <w:rPr>
+          <w:rStyle w:val="OperatorTok"/>
+        </w:rPr>
+        <w:t xml:space="preserve">=</w:t>
+      </w:r>
+      <w:r>
+        <w:rPr>
+          <w:rStyle w:val="NormalTok"/>
+        </w:rPr>
+        <w:t xml:space="preserve"> </w:t>
+      </w:r>
+      <w:r>
+        <w:rPr>
+          <w:rStyle w:val="StringTok"/>
+        </w:rPr>
+        <w:t xml:space="preserve">"</w:t>
+      </w:r>
+      <w:r>
+        <w:br/>
+      </w:r>
+      <w:r>
+        <w:rPr>
+          <w:rStyle w:val="ErrorTok"/>
+        </w:rPr>
+        <w:t xml:space="preserve">result = a + b;</w:t>
+      </w:r>
+      <w:r>
+        <w:br/>
+      </w:r>
+      <w:r>
+        <w:rPr>
+          <w:rStyle w:val="ControlFlowTok"/>
+        </w:rPr>
+        <w:t xml:space="preserve">return</w:t>
+      </w:r>
+      <w:r>
+        <w:rPr>
+          <w:rStyle w:val="NormalTok"/>
+        </w:rPr>
+        <w:t xml:space="preserve"> result</w:t>
+      </w:r>
+      <w:r>
+        <w:br/>
+      </w:r>
+      <w:r>
+        <w:rPr>
+          <w:rStyle w:val="CommentTok"/>
+        </w:rPr>
+        <w:t xml:space="preserve">"</w:t>
+      </w:r>
+      <w:r>
+        <w:br/>
+      </w:r>
+      <w:r>
+        <w:br/>
+      </w:r>
+      <w:r>
+        <w:rPr>
+          <w:rStyle w:val="ErrorTok"/>
+        </w:rPr>
+        <w:t xml:space="preserve">auto foo</w:t>
+      </w:r>
+      <w:r>
+        <w:rPr>
+          <w:rStyle w:val="NormalTok"/>
+        </w:rPr>
+        <w:t xml:space="preserve">(</w:t>
+      </w:r>
+      <w:r>
+        <w:rPr>
+          <w:rStyle w:val="BuiltInTok"/>
+        </w:rPr>
+        <w:t xml:space="preserve">int</w:t>
+      </w:r>
+      <w:r>
+        <w:rPr>
+          <w:rStyle w:val="NormalTok"/>
+        </w:rPr>
+        <w:t xml:space="preserve"> a, </w:t>
+      </w:r>
+      <w:r>
+        <w:rPr>
+          <w:rStyle w:val="BuiltInTok"/>
+        </w:rPr>
+        <w:t xml:space="preserve">int</w:t>
+      </w:r>
+      <w:r>
+        <w:rPr>
+          <w:rStyle w:val="NormalTok"/>
+        </w:rPr>
+        <w:t xml:space="preserve"> b) </w:t>
+      </w:r>
+      <w:r>
+        <w:rPr>
+          <w:rStyle w:val="OperatorTok"/>
+        </w:rPr>
+        <w:t xml:space="preserve">=</w:t>
+      </w:r>
+      <w:r>
+        <w:rPr>
+          <w:rStyle w:val="NormalTok"/>
+        </w:rPr>
+        <w:t xml:space="preserve"> body(my_code)</w:t>
+      </w:r>
+      <w:r>
+        <w:rPr>
+          <w:rStyle w:val="OperatorTok"/>
+        </w:rPr>
+        <w:t xml:space="preserve">;</w:t>
+      </w:r>
+    </w:p>
     <w:bookmarkEnd w:id="51"/>
-    <w:bookmarkStart w:id="56" w:name="X202886a1996229b95a9da677f7385b2dd6eebce"/>
+    <w:bookmarkEnd w:id="52"/>
+    <w:bookmarkStart w:id="57" w:name="X202886a1996229b95a9da677f7385b2dd6eebce"/>
     <w:p>
       <w:pPr>
         <w:pStyle w:val="Heading1"/>
@@ -7418,7 +8111,7 @@
         <w:t xml:space="preserve">7. Classi e oggetti</w:t>
       </w:r>
     </w:p>
-    <w:bookmarkStart w:id="52" w:name="Xa12f02d81eba003cf40b5889e0b52be771a6e44"/>
+    <w:bookmarkStart w:id="53" w:name="Xa12f02d81eba003cf40b5889e0b52be771a6e44"/>
     <w:p>
       <w:pPr>
         <w:pStyle w:val="Heading2"/>
@@ -7734,8 +8427,8 @@
         <w:t xml:space="preserve">}</w:t>
       </w:r>
     </w:p>
-    <w:bookmarkEnd w:id="52"/>
-    <w:bookmarkStart w:id="53" w:name="Xd7b7970e5b29bbd36e480908177229af699361d"/>
+    <w:bookmarkEnd w:id="53"/>
+    <w:bookmarkStart w:id="54" w:name="Xd7b7970e5b29bbd36e480908177229af699361d"/>
     <w:p>
       <w:pPr>
         <w:pStyle w:val="Heading2"/>
@@ -8147,8 +8840,8 @@
         <w:t xml:space="preserve">}</w:t>
       </w:r>
     </w:p>
-    <w:bookmarkEnd w:id="53"/>
-    <w:bookmarkStart w:id="54" w:name="X494a7fdfdf57b5ea5b7be534f5f4cb774f98305"/>
+    <w:bookmarkEnd w:id="54"/>
+    <w:bookmarkStart w:id="55" w:name="X494a7fdfdf57b5ea5b7be534f5f4cb774f98305"/>
     <w:p>
       <w:pPr>
         <w:pStyle w:val="Heading2"/>
@@ -8289,8 +8982,8 @@
         <w:t xml:space="preserve">), ma attualmente tutte le proprietà sono accessibili.</w:t>
       </w:r>
     </w:p>
-    <w:bookmarkEnd w:id="54"/>
-    <w:bookmarkStart w:id="55" w:name="X9653260185ae8213d65b7ba30f345a673ad2644"/>
+    <w:bookmarkEnd w:id="55"/>
+    <w:bookmarkStart w:id="56" w:name="X9653260185ae8213d65b7ba30f345a673ad2644"/>
     <w:p>
       <w:pPr>
         <w:pStyle w:val="Heading2"/>
@@ -8939,9 +9632,9 @@
         <w:t xml:space="preserve">L’overloading si basa sulle firme delle funzioni (tipi e numero di parametri).</w:t>
       </w:r>
     </w:p>
-    <w:bookmarkEnd w:id="55"/>
     <w:bookmarkEnd w:id="56"/>
-    <w:bookmarkStart w:id="60" w:name="X5ddf069ae2ea1d15b72af0774651e3afaf3d617"/>
+    <w:bookmarkEnd w:id="57"/>
+    <w:bookmarkStart w:id="61" w:name="X5ddf069ae2ea1d15b72af0774651e3afaf3d617"/>
     <w:p>
       <w:pPr>
         <w:pStyle w:val="Heading1"/>
@@ -8950,7 +9643,7 @@
         <w:t xml:space="preserve">8. Scope e visibilità</w:t>
       </w:r>
     </w:p>
-    <w:bookmarkStart w:id="57" w:name="Xc3d0fbffb0af67dcffae1b3b6ccdd09938009f4"/>
+    <w:bookmarkStart w:id="58" w:name="Xc3d0fbffb0af67dcffae1b3b6ccdd09938009f4"/>
     <w:p>
       <w:pPr>
         <w:pStyle w:val="Heading2"/>
@@ -9200,8 +9893,8 @@
         <w:t xml:space="preserve">;</w:t>
       </w:r>
     </w:p>
-    <w:bookmarkEnd w:id="57"/>
-    <w:bookmarkStart w:id="58" w:name="X82b9bf8012a4494835922db942f724acd9a1c80"/>
+    <w:bookmarkEnd w:id="58"/>
+    <w:bookmarkStart w:id="59" w:name="X82b9bf8012a4494835922db942f724acd9a1c80"/>
     <w:p>
       <w:pPr>
         <w:pStyle w:val="Heading2"/>
@@ -9569,8 +10262,8 @@
         <w:t xml:space="preserve">}</w:t>
       </w:r>
     </w:p>
-    <w:bookmarkEnd w:id="58"/>
-    <w:bookmarkStart w:id="59" w:name="X420a9e755a5c3e27983d8db035ec5b0a817ac87"/>
+    <w:bookmarkEnd w:id="59"/>
+    <w:bookmarkStart w:id="60" w:name="X420a9e755a5c3e27983d8db035ec5b0a817ac87"/>
     <w:p>
       <w:pPr>
         <w:pStyle w:val="Heading2"/>
@@ -9787,9 +10480,9 @@
         <w:t xml:space="preserve">}</w:t>
       </w:r>
     </w:p>
-    <w:bookmarkEnd w:id="59"/>
     <w:bookmarkEnd w:id="60"/>
-    <w:bookmarkStart w:id="64" w:name="X5b081561864bc94be845a43e0d34e35007396df"/>
+    <w:bookmarkEnd w:id="61"/>
+    <w:bookmarkStart w:id="65" w:name="X5b081561864bc94be845a43e0d34e35007396df"/>
     <w:p>
       <w:pPr>
         <w:pStyle w:val="Heading1"/>
@@ -9798,7 +10491,7 @@
         <w:t xml:space="preserve">9. Gestione delle eccezioni</w:t>
       </w:r>
     </w:p>
-    <w:bookmarkStart w:id="61" w:name="X182257ed33ba52084235ff2430a369fa8359f81"/>
+    <w:bookmarkStart w:id="62" w:name="X182257ed33ba52084235ff2430a369fa8359f81"/>
     <w:p>
       <w:pPr>
         <w:pStyle w:val="Heading2"/>
@@ -10090,8 +10783,8 @@
         <w:t xml:space="preserve">}</w:t>
       </w:r>
     </w:p>
-    <w:bookmarkEnd w:id="61"/>
-    <w:bookmarkStart w:id="62" w:name="Xee55f2218f20e15ddc1eb9981bbb41f1a503ebe"/>
+    <w:bookmarkEnd w:id="62"/>
+    <w:bookmarkStart w:id="63" w:name="Xee55f2218f20e15ddc1eb9981bbb41f1a503ebe"/>
     <w:p>
       <w:pPr>
         <w:pStyle w:val="Heading2"/>
@@ -10389,8 +11082,8 @@
         <w:t xml:space="preserve">}</w:t>
       </w:r>
     </w:p>
-    <w:bookmarkEnd w:id="62"/>
-    <w:bookmarkStart w:id="63" w:name="Xb7d9dc5a2f73be42b2c9c6726ee359743ab5a54"/>
+    <w:bookmarkEnd w:id="63"/>
+    <w:bookmarkStart w:id="64" w:name="Xb7d9dc5a2f73be42b2c9c6726ee359743ab5a54"/>
     <w:p>
       <w:pPr>
         <w:pStyle w:val="Heading2"/>
@@ -10678,9 +11371,9 @@
         <w:t xml:space="preserve">Le eccezioni non gestite causano la terminazione del programma, mostrando un traceback sintetico.</w:t>
       </w:r>
     </w:p>
-    <w:bookmarkEnd w:id="63"/>
     <w:bookmarkEnd w:id="64"/>
-    <w:bookmarkStart w:id="69" w:name="X14fcb59b6ca860840c73bab7ae8f4c0cfa1c3c6"/>
+    <w:bookmarkEnd w:id="65"/>
+    <w:bookmarkStart w:id="70" w:name="X14fcb59b6ca860840c73bab7ae8f4c0cfa1c3c6"/>
     <w:p>
       <w:pPr>
         <w:pStyle w:val="Heading1"/>
@@ -10689,7 +11382,7 @@
         <w:t xml:space="preserve">10. Moduli e librerie standard</w:t>
       </w:r>
     </w:p>
-    <w:bookmarkStart w:id="65" w:name="X7a813ba181ff8085c19b63e82cdd4c6765d1a9f"/>
+    <w:bookmarkStart w:id="66" w:name="X7a813ba181ff8085c19b63e82cdd4c6765d1a9f"/>
     <w:p>
       <w:pPr>
         <w:pStyle w:val="Heading2"/>
@@ -10991,8 +11684,8 @@
         <w:t xml:space="preserve">possono essere importati in altri script, rendendo disponibili le entità dichiarate.</w:t>
       </w:r>
     </w:p>
-    <w:bookmarkEnd w:id="65"/>
-    <w:bookmarkStart w:id="66" w:name="Xf514f226828c5b83557bc953040b6fb4a03e6c3"/>
+    <w:bookmarkEnd w:id="66"/>
+    <w:bookmarkStart w:id="67" w:name="Xf514f226828c5b83557bc953040b6fb4a03e6c3"/>
     <w:p>
       <w:pPr>
         <w:pStyle w:val="Heading2"/>
@@ -11426,8 +12119,8 @@
         <w:t xml:space="preserve">L’importazione avviene in fase di esecuzione e si basa sul percorso relativo del file. I moduli devono trovarsi nella stessa directory o in una delle directory specificate nel path di Chiron.</w:t>
       </w:r>
     </w:p>
-    <w:bookmarkEnd w:id="66"/>
-    <w:bookmarkStart w:id="68" w:name="X8d362cabbda8d2213ddbffbdd38674b6fce0382"/>
+    <w:bookmarkEnd w:id="67"/>
+    <w:bookmarkStart w:id="69" w:name="X8d362cabbda8d2213ddbffbdd38674b6fce0382"/>
     <w:p>
       <w:pPr>
         <w:pStyle w:val="Heading2"/>
@@ -11553,7 +12246,7 @@
         <w:rPr>
           <w:rStyle w:val="FootnoteReference"/>
         </w:rPr>
-        <w:footnoteReference w:id="67"/>
+        <w:footnoteReference w:id="68"/>
       </w:r>
     </w:p>
     <w:p>
@@ -11730,9 +12423,9 @@
         <w:t xml:space="preserve">.</w:t>
       </w:r>
     </w:p>
-    <w:bookmarkEnd w:id="68"/>
     <w:bookmarkEnd w:id="69"/>
-    <w:bookmarkStart w:id="72" w:name="X9712e5a911f064b636c45b72a29e45b90350865"/>
+    <w:bookmarkEnd w:id="70"/>
+    <w:bookmarkStart w:id="73" w:name="X9712e5a911f064b636c45b72a29e45b90350865"/>
     <w:p>
       <w:pPr>
         <w:pStyle w:val="Heading1"/>
@@ -11741,7 +12434,7 @@
         <w:t xml:space="preserve">11. Input/Output</w:t>
       </w:r>
     </w:p>
-    <w:bookmarkStart w:id="70" w:name="X7c2edc8df82c318bfe96d56ca064c7257fa1002"/>
+    <w:bookmarkStart w:id="71" w:name="X7c2edc8df82c318bfe96d56ca064c7257fa1002"/>
     <w:p>
       <w:pPr>
         <w:pStyle w:val="Heading2"/>
@@ -12081,8 +12774,8 @@
         <w:t xml:space="preserve">input</w:t>
       </w:r>
     </w:p>
-    <w:bookmarkEnd w:id="70"/>
-    <w:bookmarkStart w:id="71" w:name="Xcba8d35865091cf2317727c2a3e4a8bc2e03e44"/>
+    <w:bookmarkEnd w:id="71"/>
+    <w:bookmarkStart w:id="72" w:name="Xcba8d35865091cf2317727c2a3e4a8bc2e03e44"/>
     <w:p>
       <w:pPr>
         <w:pStyle w:val="Heading2"/>
@@ -12752,9 +13445,9 @@
         <w:t xml:space="preserve">();</w:t>
       </w:r>
     </w:p>
-    <w:bookmarkEnd w:id="71"/>
     <w:bookmarkEnd w:id="72"/>
-    <w:bookmarkStart w:id="76" w:name="X3a25d70afc21628968818b53a54d21d6d0ee813"/>
+    <w:bookmarkEnd w:id="73"/>
+    <w:bookmarkStart w:id="77" w:name="X3a25d70afc21628968818b53a54d21d6d0ee813"/>
     <w:p>
       <w:pPr>
         <w:pStyle w:val="Heading1"/>
@@ -12763,7 +13456,7 @@
         <w:t xml:space="preserve">12. Ambiente di esecuzione</w:t>
       </w:r>
     </w:p>
-    <w:bookmarkStart w:id="73" w:name="X5d2f8ab681c2cd4cd9e1ec5c51af79af16866d9"/>
+    <w:bookmarkStart w:id="74" w:name="X5d2f8ab681c2cd4cd9e1ec5c51af79af16866d9"/>
     <w:p>
       <w:pPr>
         <w:pStyle w:val="Heading2"/>
@@ -12888,8 +13581,8 @@
         <w:t xml:space="preserve">());</w:t>
       </w:r>
     </w:p>
-    <w:bookmarkEnd w:id="73"/>
-    <w:bookmarkStart w:id="74" w:name="Xde8879cae412e72ed86b6129e433466e41f0978"/>
+    <w:bookmarkEnd w:id="74"/>
+    <w:bookmarkStart w:id="75" w:name="Xde8879cae412e72ed86b6129e433466e41f0978"/>
     <w:p>
       <w:pPr>
         <w:pStyle w:val="Heading2"/>
@@ -12980,8 +13673,8 @@
         <w:t xml:space="preserve">Il prompt supporta comandi speciali e sintassi multilinea.</w:t>
       </w:r>
     </w:p>
-    <w:bookmarkEnd w:id="74"/>
-    <w:bookmarkStart w:id="75" w:name="Xa349e6e464389ffafff4e65a7ed3b671585628c"/>
+    <w:bookmarkEnd w:id="75"/>
+    <w:bookmarkStart w:id="76" w:name="Xa349e6e464389ffafff4e65a7ed3b671585628c"/>
     <w:p>
       <w:pPr>
         <w:pStyle w:val="Heading2"/>
@@ -13157,8 +13850,8 @@
         <w:t xml:space="preserve">Il REPL è pensato per esperimenti rapidi, test e apprendimento interattivo.</w:t>
       </w:r>
     </w:p>
-    <w:bookmarkEnd w:id="75"/>
     <w:bookmarkEnd w:id="76"/>
+    <w:bookmarkEnd w:id="77"/>
     <w:bookmarkStart w:id="80" w:name="X746bf805fddd1e9d3fcc27aa98ce201c7908bdc"/>
     <w:p>
       <w:pPr>
@@ -13168,13 +13861,13 @@
         <w:t xml:space="preserve">13. Estensioni future</w:t>
       </w:r>
     </w:p>
-    <w:bookmarkStart w:id="77" w:name="Xc5b5f8a4c06b9e7ff29220dd37c0a5a5273d8df"/>
+    <w:bookmarkStart w:id="78" w:name="Xa08b80eaeb784793500b681330440d92f66db85"/>
     <w:p>
       <w:pPr>
         <w:pStyle w:val="Heading2"/>
       </w:pPr>
       <w:r>
-        <w:t xml:space="preserve">13.1 Lambda e funzioni anonime</w:t>
+        <w:t xml:space="preserve">13.1 Meta-programmazione</w:t>
       </w:r>
     </w:p>
     <w:p>
@@ -13182,7 +13875,7 @@
         <w:pStyle w:val="FirstParagraph"/>
       </w:pPr>
       <w:r>
-        <w:t xml:space="preserve">Chiron prevede di integrare nel prossimo futuro il supporto a funzioni anonime (lambda), per migliorare la concisione e la flessibilità del codice. Le lambda permetteranno di definire funzioni inline, senza dover creare dichiarazioni formali, facilitando la programmazione funzionale e la scrittura di callback o funzioni di ordine superiore.</w:t>
+        <w:t xml:space="preserve">Una delle direzioni evolutive di Chiron riguarda la meta-programmazione, cioè la possibilità di scrivere codice che genera o manipola altro codice a tempo di compilazione o esecuzione.</w:t>
       </w:r>
     </w:p>
     <w:p>
@@ -13190,157 +13883,17 @@
         <w:pStyle w:val="BodyText"/>
       </w:pPr>
       <w:r>
-        <w:t xml:space="preserve">Sintassi proposta:</w:t>
-      </w:r>
-    </w:p>
-    <w:p>
-      <w:pPr>
-        <w:pStyle w:val="BodyText"/>
-      </w:pPr>
-      <w:r>
-        <w:rPr>
-          <w:rStyle w:val="VerbatimChar"/>
-        </w:rPr>
-        <w:t xml:space="preserve">lambda (parametri) : espressione</w:t>
-      </w:r>
-    </w:p>
-    <w:p>
-      <w:pPr>
-        <w:pStyle w:val="BodyText"/>
-      </w:pPr>
-      <w:r>
-        <w:t xml:space="preserve">Esempio</w:t>
-      </w:r>
-    </w:p>
-    <w:p>
-      <w:pPr>
-        <w:pStyle w:val="SourceCode"/>
-      </w:pPr>
-      <w:r>
-        <w:rPr>
-          <w:rStyle w:val="KeywordTok"/>
-        </w:rPr>
-        <w:t xml:space="preserve">auto</w:t>
-      </w:r>
-      <w:r>
-        <w:rPr>
-          <w:rStyle w:val="NormalTok"/>
-        </w:rPr>
-        <w:t xml:space="preserve"> somma </w:t>
-      </w:r>
-      <w:r>
-        <w:rPr>
-          <w:rStyle w:val="OperatorTok"/>
-        </w:rPr>
-        <w:t xml:space="preserve">=</w:t>
-      </w:r>
-      <w:r>
-        <w:rPr>
-          <w:rStyle w:val="NormalTok"/>
-        </w:rPr>
-        <w:t xml:space="preserve"> lambda </w:t>
-      </w:r>
-      <w:r>
-        <w:rPr>
-          <w:rStyle w:val="OperatorTok"/>
-        </w:rPr>
-        <w:t xml:space="preserve">(</w:t>
-      </w:r>
-      <w:r>
-        <w:rPr>
-          <w:rStyle w:val="NormalTok"/>
-        </w:rPr>
-        <w:t xml:space="preserve">a</w:t>
-      </w:r>
-      <w:r>
-        <w:rPr>
-          <w:rStyle w:val="OperatorTok"/>
-        </w:rPr>
-        <w:t xml:space="preserve">,</w:t>
-      </w:r>
-      <w:r>
-        <w:rPr>
-          <w:rStyle w:val="NormalTok"/>
-        </w:rPr>
-        <w:t xml:space="preserve"> b</w:t>
-      </w:r>
-      <w:r>
-        <w:rPr>
-          <w:rStyle w:val="OperatorTok"/>
-        </w:rPr>
-        <w:t xml:space="preserve">)</w:t>
-      </w:r>
-      <w:r>
-        <w:rPr>
-          <w:rStyle w:val="NormalTok"/>
-        </w:rPr>
-        <w:t xml:space="preserve"> </w:t>
-      </w:r>
-      <w:r>
-        <w:rPr>
-          <w:rStyle w:val="OperatorTok"/>
-        </w:rPr>
-        <w:t xml:space="preserve">:</w:t>
-      </w:r>
-      <w:r>
-        <w:rPr>
-          <w:rStyle w:val="NormalTok"/>
-        </w:rPr>
-        <w:t xml:space="preserve"> a </w:t>
-      </w:r>
-      <w:r>
-        <w:rPr>
-          <w:rStyle w:val="OperatorTok"/>
-        </w:rPr>
-        <w:t xml:space="preserve">+</w:t>
-      </w:r>
-      <w:r>
-        <w:rPr>
-          <w:rStyle w:val="NormalTok"/>
-        </w:rPr>
-        <w:t xml:space="preserve"> b</w:t>
-      </w:r>
-      <w:r>
-        <w:rPr>
-          <w:rStyle w:val="OperatorTok"/>
-        </w:rPr>
-        <w:t xml:space="preserve">;</w:t>
-      </w:r>
-    </w:p>
-    <w:bookmarkEnd w:id="77"/>
-    <w:bookmarkStart w:id="78" w:name="X91d9b9890062d8b25287237f38c1ceb98d01085"/>
+        <w:t xml:space="preserve">Questo permetterà di introdurre macro più potenti e generiche, sistemi di riflessione limitati e template evoluti, con l’obiettivo di mantenere però la semplicità e la chiarezza del linguaggio.</w:t>
+      </w:r>
+    </w:p>
+    <w:bookmarkEnd w:id="78"/>
+    <w:bookmarkStart w:id="79" w:name="Xf3b79e444864e66459bf592a9d39fc4049fa8a4"/>
     <w:p>
       <w:pPr>
         <w:pStyle w:val="Heading2"/>
       </w:pPr>
       <w:r>
-        <w:t xml:space="preserve">13.2 Meta-programmazione</w:t>
-      </w:r>
-    </w:p>
-    <w:p>
-      <w:pPr>
-        <w:pStyle w:val="FirstParagraph"/>
-      </w:pPr>
-      <w:r>
-        <w:t xml:space="preserve">Una delle direzioni evolutive di Chiron riguarda la meta-programmazione, cioè la possibilità di scrivere codice che genera o manipola altro codice a tempo di compilazione o esecuzione.</w:t>
-      </w:r>
-    </w:p>
-    <w:p>
-      <w:pPr>
-        <w:pStyle w:val="BodyText"/>
-      </w:pPr>
-      <w:r>
-        <w:t xml:space="preserve">Questo permetterà di introdurre macro più potenti e generiche, sistemi di riflessione limitati e template evoluti, con l’obiettivo di mantenere però la semplicità e la chiarezza del linguaggio.</w:t>
-      </w:r>
-    </w:p>
-    <w:bookmarkEnd w:id="78"/>
-    <w:bookmarkStart w:id="79" w:name="Xc83c1c3b346eed9605b6124e8c23211e74efd63"/>
-    <w:p>
-      <w:pPr>
-        <w:pStyle w:val="Heading2"/>
-      </w:pPr>
-      <w:r>
-        <w:t xml:space="preserve">13.3 Supporto a modelli funzionali o concorrenti</w:t>
+        <w:t xml:space="preserve">13.2 Supporto a modelli funzionali o concorrenti</w:t>
       </w:r>
     </w:p>
     <w:p>
@@ -13438,7 +13991,7 @@
       </w:r>
     </w:p>
   </w:footnote>
-  <w:footnote w:id="67">
+  <w:footnote w:id="68">
     <w:p>
       <w:pPr>
         <w:pStyle w:val="FootnoteText"/>

</xml_diff>